<commit_message>
Edited letter to editor.
</commit_message>
<xml_diff>
--- a/Submissions/01 First submission to Energy Economics/2021_06_13a_Energy Economics cover letter.docx
+++ b/Submissions/01 First submission to Energy Economics/2021_06_13a_Energy Economics cover letter.docx
@@ -956,7 +956,32 @@
           <w:rFonts w:ascii="Georgia" w:hAnsi="Georgia"/>
           <w:lang w:val="en-GB"/>
         </w:rPr>
-        <w:t>In response, we develop a comprehensive, consumer-based rebound analysis framework</w:t>
+        <w:t xml:space="preserve">In response, we develop a comprehensive, </w:t>
+      </w:r>
+      <w:del w:id="4" w:author="Matthew Heun" w:date="2021-06-15T10:30:00Z">
+        <w:r>
+          <w:rPr>
+            <w:rFonts w:ascii="Georgia" w:hAnsi="Georgia"/>
+            <w:lang w:val="en-GB"/>
+          </w:rPr>
+          <w:delText>consumer-based</w:delText>
+        </w:r>
+      </w:del>
+      <w:ins w:id="5" w:author="Matthew Heun" w:date="2021-06-15T10:30:00Z">
+        <w:r>
+          <w:rPr>
+            <w:rFonts w:ascii="Georgia" w:hAnsi="Georgia"/>
+            <w:lang w:val="en-GB"/>
+          </w:rPr>
+          <w:t>partial-equilibrium</w:t>
+        </w:r>
+      </w:ins>
+      <w:r>
+        <w:rPr>
+          <w:rFonts w:ascii="Georgia" w:hAnsi="Georgia"/>
+          <w:lang w:val="en-GB"/>
+        </w:rPr>
+        <w:t xml:space="preserve"> rebound analysis framework</w:t>
       </w:r>
       <w:r>
         <w:rPr>
@@ -1012,21 +1037,123 @@
           <w:rFonts w:ascii="Georgia" w:hAnsi="Georgia"/>
           <w:lang w:val="en-GB"/>
         </w:rPr>
-        <w:t>electric lamp, and obtain estimates of total rebound of 45</w:t>
-      </w:r>
-      <w:r>
-        <w:rPr>
-          <w:rFonts w:ascii="Georgia" w:hAnsi="Georgia"/>
-          <w:lang w:val="en-GB"/>
-        </w:rPr>
-        <w:t>–</w:t>
-      </w:r>
-      <w:r>
-        <w:rPr>
-          <w:rFonts w:ascii="Georgia" w:hAnsi="Georgia"/>
-          <w:lang w:val="en-GB"/>
-        </w:rPr>
-        <w:t>84%.</w:t>
+        <w:t xml:space="preserve">electric lamp, and obtain estimates </w:t>
+      </w:r>
+      <w:del w:id="6" w:author="Matthew Heun" w:date="2021-06-15T10:31:00Z">
+        <w:r>
+          <w:rPr>
+            <w:rFonts w:ascii="Georgia" w:hAnsi="Georgia"/>
+            <w:lang w:val="en-GB"/>
+          </w:rPr>
+          <w:delText xml:space="preserve">of </w:delText>
+        </w:r>
+      </w:del>
+      <w:ins w:id="7" w:author="Matthew Heun" w:date="2021-06-15T10:31:00Z">
+        <w:r>
+          <w:rPr>
+            <w:rFonts w:ascii="Georgia" w:hAnsi="Georgia"/>
+            <w:lang w:val="en-GB"/>
+          </w:rPr>
+          <w:t xml:space="preserve">for </w:t>
+        </w:r>
+      </w:ins>
+      <w:r>
+        <w:rPr>
+          <w:rFonts w:ascii="Georgia" w:hAnsi="Georgia"/>
+          <w:lang w:val="en-GB"/>
+        </w:rPr>
+        <w:t xml:space="preserve">total rebound of </w:t>
+      </w:r>
+      <w:del w:id="8" w:author="Matthew Heun" w:date="2021-06-15T10:30:00Z">
+        <w:r>
+          <w:rPr>
+            <w:rFonts w:ascii="Georgia" w:hAnsi="Georgia"/>
+            <w:lang w:val="en-GB"/>
+          </w:rPr>
+          <w:delText>45</w:delText>
+        </w:r>
+      </w:del>
+      <w:ins w:id="9" w:author="Matthew Heun" w:date="2021-06-15T10:30:00Z">
+        <w:r>
+          <w:rPr>
+            <w:rFonts w:ascii="Georgia" w:hAnsi="Georgia"/>
+            <w:lang w:val="en-GB"/>
+          </w:rPr>
+          <w:t>4</w:t>
+        </w:r>
+        <w:r>
+          <w:rPr>
+            <w:rFonts w:ascii="Georgia" w:hAnsi="Georgia"/>
+            <w:lang w:val="en-GB"/>
+          </w:rPr>
+          <w:t>8</w:t>
+        </w:r>
+      </w:ins>
+      <w:del w:id="10" w:author="Matthew Heun" w:date="2021-06-15T10:31:00Z">
+        <w:r>
+          <w:rPr>
+            <w:rFonts w:ascii="Georgia" w:hAnsi="Georgia"/>
+            <w:lang w:val="en-GB"/>
+          </w:rPr>
+          <w:delText>–</w:delText>
+        </w:r>
+      </w:del>
+      <w:ins w:id="11" w:author="Matthew Heun" w:date="2021-06-15T10:31:00Z">
+        <w:r>
+          <w:rPr>
+            <w:rFonts w:ascii="Georgia" w:hAnsi="Georgia"/>
+            <w:lang w:val="en-GB"/>
+          </w:rPr>
+          <w:t xml:space="preserve"> and </w:t>
+        </w:r>
+      </w:ins>
+      <w:del w:id="12" w:author="Matthew Heun" w:date="2021-06-15T10:30:00Z">
+        <w:r>
+          <w:rPr>
+            <w:rFonts w:ascii="Georgia" w:hAnsi="Georgia"/>
+            <w:lang w:val="en-GB"/>
+          </w:rPr>
+          <w:delText>84</w:delText>
+        </w:r>
+      </w:del>
+      <w:ins w:id="13" w:author="Matthew Heun" w:date="2021-06-15T10:30:00Z">
+        <w:r>
+          <w:rPr>
+            <w:rFonts w:ascii="Georgia" w:hAnsi="Georgia"/>
+            <w:lang w:val="en-GB"/>
+          </w:rPr>
+          <w:t>8</w:t>
+        </w:r>
+        <w:r>
+          <w:rPr>
+            <w:rFonts w:ascii="Georgia" w:hAnsi="Georgia"/>
+            <w:lang w:val="en-GB"/>
+          </w:rPr>
+          <w:t>0</w:t>
+        </w:r>
+      </w:ins>
+      <w:r>
+        <w:rPr>
+          <w:rFonts w:ascii="Georgia" w:hAnsi="Georgia"/>
+          <w:lang w:val="en-GB"/>
+        </w:rPr>
+        <w:t>%</w:t>
+      </w:r>
+      <w:ins w:id="14" w:author="Matthew Heun" w:date="2021-06-15T10:31:00Z">
+        <w:r>
+          <w:rPr>
+            <w:rFonts w:ascii="Georgia" w:hAnsi="Georgia"/>
+            <w:lang w:val="en-GB"/>
+          </w:rPr>
+          <w:t>, respectively</w:t>
+        </w:r>
+      </w:ins>
+      <w:r>
+        <w:rPr>
+          <w:rFonts w:ascii="Georgia" w:hAnsi="Georgia"/>
+          <w:lang w:val="en-GB"/>
+        </w:rPr>
+        <w:t>.</w:t>
       </w:r>
     </w:p>
     <w:p>
@@ -1054,7 +1181,7 @@
         <w:lastRenderedPageBreak/>
         <w:t>We make several novel contributions. First, the framework developed is the most comprehensive yet developed,</w:t>
       </w:r>
-      <w:ins w:id="4" w:author="Gregor" w:date="2021-06-14T09:54:00Z">
+      <w:ins w:id="15" w:author="Gregor" w:date="2021-06-14T09:54:00Z">
         <w:r>
           <w:rPr>
             <w:rFonts w:ascii="Georgia" w:hAnsi="Georgia"/>
@@ -1084,7 +1211,7 @@
         </w:rPr>
         <w:t xml:space="preserve">(CES) function. Third, our framework is applicable for both marginal and non-marginal energy service price changes from the adoption </w:t>
       </w:r>
-      <w:ins w:id="5" w:author="Gregor" w:date="2021-06-14T09:54:00Z">
+      <w:ins w:id="16" w:author="Gregor" w:date="2021-06-14T09:54:00Z">
         <w:r>
           <w:rPr>
             <w:rFonts w:ascii="Georgia" w:hAnsi="Georgia"/>
@@ -1100,7 +1227,7 @@
         </w:rPr>
         <w:t xml:space="preserve">an energy efficiency upgrade (EEU). Fourth, </w:t>
       </w:r>
-      <w:ins w:id="6" w:author="Gregor" w:date="2021-06-14T09:55:00Z">
+      <w:ins w:id="17" w:author="Gregor" w:date="2021-06-14T09:55:00Z">
         <w:r>
           <w:rPr>
             <w:rFonts w:ascii="Georgia" w:hAnsi="Georgia"/>
@@ -1146,7 +1273,7 @@
         </w:rPr>
         <w:t xml:space="preserve">) to link </w:t>
       </w:r>
-      <w:del w:id="7" w:author="Gregor" w:date="2021-06-14T09:55:00Z">
+      <w:del w:id="18" w:author="Gregor" w:date="2021-06-14T09:55:00Z">
         <w:r>
           <w:rPr>
             <w:rFonts w:ascii="Georgia" w:hAnsi="Georgia"/>
@@ -1155,7 +1282,7 @@
           <w:delText>macro</w:delText>
         </w:r>
       </w:del>
-      <w:ins w:id="8" w:author="Gregor" w:date="2021-06-14T09:55:00Z">
+      <w:ins w:id="19" w:author="Gregor" w:date="2021-06-14T09:55:00Z">
         <w:r>
           <w:rPr>
             <w:rFonts w:ascii="Georgia" w:hAnsi="Georgia"/>
@@ -1185,7 +1312,7 @@
         </w:rPr>
         <w:t>-</w:t>
       </w:r>
-      <w:del w:id="9" w:author="Gregor" w:date="2021-06-14T09:55:00Z">
+      <w:del w:id="20" w:author="Gregor" w:date="2021-06-14T09:55:00Z">
         <w:r>
           <w:rPr>
             <w:rFonts w:ascii="Georgia" w:hAnsi="Georgia"/>
@@ -1194,7 +1321,7 @@
           <w:delText xml:space="preserve">micro </w:delText>
         </w:r>
       </w:del>
-      <w:ins w:id="10" w:author="Gregor" w:date="2021-06-14T09:55:00Z">
+      <w:ins w:id="21" w:author="Gregor" w:date="2021-06-14T09:55:00Z">
         <w:r>
           <w:rPr>
             <w:rFonts w:ascii="Georgia" w:hAnsi="Georgia"/>
@@ -1231,7 +1358,7 @@
         </w:rPr>
         <w:t xml:space="preserve">, </w:t>
       </w:r>
-      <w:del w:id="11" w:author="Gregor" w:date="2021-06-14T09:55:00Z">
+      <w:del w:id="22" w:author="Gregor" w:date="2021-06-14T09:55:00Z">
         <w:r>
           <w:rPr>
             <w:rFonts w:ascii="Georgia" w:hAnsi="Georgia"/>
@@ -1240,7 +1367,7 @@
           <w:delText xml:space="preserve">based </w:delText>
         </w:r>
       </w:del>
-      <w:ins w:id="12" w:author="Gregor" w:date="2021-06-14T09:55:00Z">
+      <w:ins w:id="23" w:author="Gregor" w:date="2021-06-14T09:55:00Z">
         <w:r>
           <w:rPr>
             <w:rFonts w:ascii="Georgia" w:hAnsi="Georgia"/>
@@ -1249,7 +1376,7 @@
           <w:t>taking inspiration from</w:t>
         </w:r>
       </w:ins>
-      <w:del w:id="13" w:author="Gregor" w:date="2021-06-14T09:55:00Z">
+      <w:del w:id="24" w:author="Gregor" w:date="2021-06-14T09:55:00Z">
         <w:r>
           <w:rPr>
             <w:rFonts w:ascii="Georgia" w:hAnsi="Georgia"/>
@@ -1258,7 +1385,7 @@
           <w:delText>on</w:delText>
         </w:r>
       </w:del>
-      <w:ins w:id="14" w:author="Gregor" w:date="2021-06-14T09:56:00Z">
+      <w:ins w:id="25" w:author="Gregor" w:date="2021-06-14T09:56:00Z">
         <w:r>
           <w:rPr>
             <w:rFonts w:ascii="Georgia" w:hAnsi="Georgia"/>
@@ -1274,7 +1401,7 @@
         </w:rPr>
         <w:t xml:space="preserve"> empirical studies of the Marginal Propensity to consume</w:t>
       </w:r>
-      <w:del w:id="15" w:author="Gregor" w:date="2021-06-14T09:56:00Z">
+      <w:del w:id="26" w:author="Gregor" w:date="2021-06-14T09:56:00Z">
         <w:r>
           <w:rPr>
             <w:rFonts w:ascii="Georgia" w:hAnsi="Georgia"/>
@@ -1290,7 +1417,7 @@
         </w:rPr>
         <w:t xml:space="preserve"> (MPC) for windfall </w:t>
       </w:r>
-      <w:ins w:id="16" w:author="Gregor" w:date="2021-06-14T09:56:00Z">
+      <w:ins w:id="27" w:author="Gregor" w:date="2021-06-14T09:56:00Z">
         <w:r>
           <w:rPr>
             <w:rFonts w:ascii="Georgia" w:hAnsi="Georgia"/>
@@ -1306,7 +1433,7 @@
         </w:rPr>
         <w:t xml:space="preserve">gains. Fifth, we make </w:t>
       </w:r>
-      <w:del w:id="17" w:author="Gregor" w:date="2021-06-14T09:57:00Z">
+      <w:del w:id="28" w:author="Gregor" w:date="2021-06-14T09:57:00Z">
         <w:r>
           <w:rPr>
             <w:rFonts w:ascii="Georgia" w:hAnsi="Georgia"/>
@@ -1315,7 +1442,7 @@
           <w:delText xml:space="preserve">it </w:delText>
         </w:r>
       </w:del>
-      <w:ins w:id="18" w:author="Gregor" w:date="2021-06-14T09:57:00Z">
+      <w:ins w:id="29" w:author="Gregor" w:date="2021-06-14T09:57:00Z">
         <w:r>
           <w:rPr>
             <w:rFonts w:ascii="Georgia" w:hAnsi="Georgia"/>
@@ -1331,7 +1458,7 @@
         </w:rPr>
         <w:t>operational</w:t>
       </w:r>
-      <w:del w:id="19" w:author="Gregor" w:date="2021-06-14T09:56:00Z">
+      <w:del w:id="30" w:author="Gregor" w:date="2021-06-14T09:56:00Z">
         <w:r>
           <w:rPr>
             <w:rFonts w:ascii="Georgia" w:hAnsi="Georgia"/>
@@ -1340,7 +1467,7 @@
           <w:delText>izable</w:delText>
         </w:r>
       </w:del>
-      <w:del w:id="20" w:author="Gregor" w:date="2021-06-14T09:57:00Z">
+      <w:del w:id="31" w:author="Gregor" w:date="2021-06-14T09:57:00Z">
         <w:r>
           <w:rPr>
             <w:rFonts w:ascii="Georgia" w:hAnsi="Georgia"/>
@@ -1605,7 +1732,7 @@
         </w:rPr>
         <w:t xml:space="preserve"> parameters</w:t>
       </w:r>
-      <w:ins w:id="21" w:author="Gregor" w:date="2021-06-14T09:57:00Z">
+      <w:ins w:id="32" w:author="Gregor" w:date="2021-06-14T09:57:00Z">
         <w:r>
           <w:rPr>
             <w:rFonts w:ascii="Georgia" w:hAnsi="Georgia"/>
@@ -1614,7 +1741,7 @@
           <w:t xml:space="preserve">, including for the first time the </w:t>
         </w:r>
       </w:ins>
-      <w:ins w:id="22" w:author="Gregor" w:date="2021-06-14T09:58:00Z">
+      <w:ins w:id="33" w:author="Gregor" w:date="2021-06-14T09:58:00Z">
         <w:r>
           <w:rPr>
             <w:rFonts w:ascii="Georgia" w:hAnsi="Georgia"/>
@@ -1664,7 +1791,7 @@
           <w:i/>
           <w:iCs/>
           <w:lang w:val="en-GB"/>
-          <w:rPrChange w:id="23" w:author="Matthew Heun" w:date="2021-06-14T12:14:00Z">
+          <w:rPrChange w:id="34" w:author="Matthew Heun" w:date="2021-06-14T12:14:00Z">
             <w:rPr>
               <w:rFonts w:ascii="Georgia" w:hAnsi="Georgia"/>
               <w:lang w:val="en-GB"/>
@@ -1680,7 +1807,7 @@
         </w:rPr>
         <w:t xml:space="preserve">) than either </w:t>
       </w:r>
-      <w:commentRangeStart w:id="24"/>
+      <w:commentRangeStart w:id="35"/>
       <w:r>
         <w:rPr>
           <w:rFonts w:ascii="Georgia" w:hAnsi="Georgia"/>
@@ -1695,12 +1822,12 @@
         </w:rPr>
         <w:t xml:space="preserve">efficiency </w:t>
       </w:r>
-      <w:commentRangeEnd w:id="24"/>
+      <w:commentRangeEnd w:id="35"/>
       <w:r>
         <w:rPr>
           <w:rStyle w:val="CommentReference"/>
         </w:rPr>
-        <w:commentReference w:id="24"/>
+        <w:commentReference w:id="35"/>
       </w:r>
       <w:r>
         <w:rPr>
@@ -2087,7 +2214,7 @@
         <w:jc w:val="both"/>
         <w:rPr>
           <w:rFonts w:ascii="Georgia" w:hAnsi="Georgia"/>
-          <w:rPrChange w:id="25" w:author="Gregor" w:date="2021-06-14T10:00:00Z">
+          <w:rPrChange w:id="36" w:author="Gregor" w:date="2021-06-14T10:00:00Z">
             <w:rPr>
               <w:lang w:val="en-GB"/>
             </w:rPr>
@@ -2133,7 +2260,7 @@
         </w:rPr>
         <w:t xml:space="preserve"> O. The Rebound Effect: Implications of Consumer Behaviour for Robust Energy Policies.</w:t>
       </w:r>
-      <w:ins w:id="26" w:author="Gregor" w:date="2021-06-14T10:00:00Z">
+      <w:ins w:id="37" w:author="Gregor" w:date="2021-06-14T10:00:00Z">
         <w:r>
           <w:rPr>
             <w:rFonts w:ascii="Georgia" w:hAnsi="Georgia"/>
@@ -2154,7 +2281,7 @@
           <w:t>l</w:t>
         </w:r>
       </w:ins>
-      <w:ins w:id="27" w:author="Gregor" w:date="2021-06-14T10:01:00Z">
+      <w:ins w:id="38" w:author="Gregor" w:date="2021-06-14T10:01:00Z">
         <w:r>
           <w:rPr>
             <w:rFonts w:ascii="Georgia" w:hAnsi="Georgia"/>
@@ -2162,7 +2289,7 @@
           <w:t>.</w:t>
         </w:r>
       </w:ins>
-      <w:ins w:id="28" w:author="Gregor" w:date="2021-06-14T10:00:00Z">
+      <w:ins w:id="39" w:author="Gregor" w:date="2021-06-14T10:00:00Z">
         <w:r>
           <w:rPr>
             <w:rFonts w:ascii="Georgia" w:hAnsi="Georgia"/>
@@ -2174,7 +2301,7 @@
         <w:rPr>
           <w:rFonts w:ascii="Georgia" w:hAnsi="Georgia"/>
           <w:lang w:val="en-GB"/>
-          <w:rPrChange w:id="29" w:author="Gregor" w:date="2021-06-14T10:00:00Z">
+          <w:rPrChange w:id="40" w:author="Gregor" w:date="2021-06-14T10:00:00Z">
             <w:rPr>
               <w:lang w:val="en-GB"/>
             </w:rPr>
@@ -2960,7 +3087,7 @@
         </w:rPr>
         <w:t xml:space="preserve">. First, we provide the R-code packages and links for the reader. Second, we will make available our excel-based example sheets in a University of Leeds data repository, which has a permanent </w:t>
       </w:r>
-      <w:del w:id="30" w:author="Matthew Heun" w:date="2021-06-15T07:58:00Z">
+      <w:del w:id="41" w:author="Matthew Heun" w:date="2021-06-15T07:58:00Z">
         <w:r>
           <w:rPr>
             <w:rFonts w:ascii="Georgia" w:hAnsi="Georgia"/>
@@ -2969,20 +3096,13 @@
           <w:delText xml:space="preserve">doi </w:delText>
         </w:r>
       </w:del>
-      <w:ins w:id="31" w:author="Matthew Heun" w:date="2021-06-15T07:58:00Z">
+      <w:ins w:id="42" w:author="Matthew Heun" w:date="2021-06-15T07:58:00Z">
         <w:r>
           <w:rPr>
             <w:rFonts w:ascii="Georgia" w:hAnsi="Georgia"/>
             <w:lang w:val="en-GB"/>
           </w:rPr>
-          <w:t>DOI</w:t>
-        </w:r>
-        <w:r>
-          <w:rPr>
-            <w:rFonts w:ascii="Georgia" w:hAnsi="Georgia"/>
-            <w:lang w:val="en-GB"/>
-          </w:rPr>
-          <w:t xml:space="preserve"> </w:t>
+          <w:t xml:space="preserve">DOI </w:t>
         </w:r>
       </w:ins>
       <w:r>
@@ -3011,37 +3131,37 @@
       <w:pPr>
         <w:jc w:val="both"/>
         <w:rPr>
-          <w:ins w:id="32" w:author="Matthew Heun" w:date="2021-06-15T07:57:00Z"/>
-          <w:rFonts w:ascii="Georgia" w:hAnsi="Georgia"/>
-          <w:lang w:val="en-GB"/>
-        </w:rPr>
-      </w:pPr>
-    </w:p>
-    <w:p>
-      <w:pPr>
-        <w:jc w:val="both"/>
-        <w:rPr>
-          <w:ins w:id="33" w:author="Matthew Heun" w:date="2021-06-15T07:57:00Z"/>
-          <w:rFonts w:ascii="Georgia" w:hAnsi="Georgia"/>
-          <w:lang w:val="en-GB"/>
-        </w:rPr>
-      </w:pPr>
-    </w:p>
-    <w:p>
-      <w:pPr>
-        <w:jc w:val="both"/>
-        <w:rPr>
-          <w:ins w:id="34" w:author="Matthew Heun" w:date="2021-06-15T07:57:00Z"/>
-          <w:rFonts w:ascii="Georgia" w:hAnsi="Georgia"/>
-          <w:lang w:val="en-GB"/>
-        </w:rPr>
-      </w:pPr>
-    </w:p>
-    <w:p>
-      <w:pPr>
-        <w:jc w:val="both"/>
-        <w:rPr>
-          <w:ins w:id="35" w:author="Matthew Heun" w:date="2021-06-15T07:57:00Z"/>
+          <w:ins w:id="43" w:author="Matthew Heun" w:date="2021-06-15T07:57:00Z"/>
+          <w:rFonts w:ascii="Georgia" w:hAnsi="Georgia"/>
+          <w:lang w:val="en-GB"/>
+        </w:rPr>
+      </w:pPr>
+    </w:p>
+    <w:p>
+      <w:pPr>
+        <w:jc w:val="both"/>
+        <w:rPr>
+          <w:ins w:id="44" w:author="Matthew Heun" w:date="2021-06-15T07:57:00Z"/>
+          <w:rFonts w:ascii="Georgia" w:hAnsi="Georgia"/>
+          <w:lang w:val="en-GB"/>
+        </w:rPr>
+      </w:pPr>
+    </w:p>
+    <w:p>
+      <w:pPr>
+        <w:jc w:val="both"/>
+        <w:rPr>
+          <w:ins w:id="45" w:author="Matthew Heun" w:date="2021-06-15T07:57:00Z"/>
+          <w:rFonts w:ascii="Georgia" w:hAnsi="Georgia"/>
+          <w:lang w:val="en-GB"/>
+        </w:rPr>
+      </w:pPr>
+    </w:p>
+    <w:p>
+      <w:pPr>
+        <w:jc w:val="both"/>
+        <w:rPr>
+          <w:ins w:id="46" w:author="Matthew Heun" w:date="2021-06-15T07:57:00Z"/>
           <w:rFonts w:ascii="Georgia" w:hAnsi="Georgia"/>
           <w:lang w:val="en-GB"/>
         </w:rPr>
@@ -3174,7 +3294,7 @@
       <w:pPr>
         <w:jc w:val="both"/>
         <w:rPr>
-          <w:ins w:id="36" w:author="Matthew Heun" w:date="2021-06-15T07:57:00Z"/>
+          <w:ins w:id="47" w:author="Matthew Heun" w:date="2021-06-15T07:57:00Z"/>
           <w:rFonts w:ascii="Georgia" w:hAnsi="Georgia"/>
           <w:lang w:val="en-GB"/>
         </w:rPr>
@@ -3191,37 +3311,37 @@
       <w:pPr>
         <w:jc w:val="both"/>
         <w:rPr>
-          <w:ins w:id="37" w:author="Matthew Heun" w:date="2021-06-15T07:57:00Z"/>
-          <w:rFonts w:ascii="Georgia" w:hAnsi="Georgia"/>
-          <w:lang w:val="en-GB"/>
-        </w:rPr>
-      </w:pPr>
-    </w:p>
-    <w:p>
-      <w:pPr>
-        <w:jc w:val="both"/>
-        <w:rPr>
-          <w:ins w:id="38" w:author="Matthew Heun" w:date="2021-06-15T07:57:00Z"/>
-          <w:rFonts w:ascii="Georgia" w:hAnsi="Georgia"/>
-          <w:lang w:val="en-GB"/>
-        </w:rPr>
-      </w:pPr>
-    </w:p>
-    <w:p>
-      <w:pPr>
-        <w:jc w:val="both"/>
-        <w:rPr>
-          <w:ins w:id="39" w:author="Matthew Heun" w:date="2021-06-15T07:57:00Z"/>
-          <w:rFonts w:ascii="Georgia" w:hAnsi="Georgia"/>
-          <w:lang w:val="en-GB"/>
-        </w:rPr>
-      </w:pPr>
-    </w:p>
-    <w:p>
-      <w:pPr>
-        <w:jc w:val="both"/>
-        <w:rPr>
-          <w:ins w:id="40" w:author="Matthew Heun" w:date="2021-06-15T07:57:00Z"/>
+          <w:ins w:id="48" w:author="Matthew Heun" w:date="2021-06-15T07:57:00Z"/>
+          <w:rFonts w:ascii="Georgia" w:hAnsi="Georgia"/>
+          <w:lang w:val="en-GB"/>
+        </w:rPr>
+      </w:pPr>
+    </w:p>
+    <w:p>
+      <w:pPr>
+        <w:jc w:val="both"/>
+        <w:rPr>
+          <w:ins w:id="49" w:author="Matthew Heun" w:date="2021-06-15T07:57:00Z"/>
+          <w:rFonts w:ascii="Georgia" w:hAnsi="Georgia"/>
+          <w:lang w:val="en-GB"/>
+        </w:rPr>
+      </w:pPr>
+    </w:p>
+    <w:p>
+      <w:pPr>
+        <w:jc w:val="both"/>
+        <w:rPr>
+          <w:ins w:id="50" w:author="Matthew Heun" w:date="2021-06-15T07:57:00Z"/>
+          <w:rFonts w:ascii="Georgia" w:hAnsi="Georgia"/>
+          <w:lang w:val="en-GB"/>
+        </w:rPr>
+      </w:pPr>
+    </w:p>
+    <w:p>
+      <w:pPr>
+        <w:jc w:val="both"/>
+        <w:rPr>
+          <w:ins w:id="51" w:author="Matthew Heun" w:date="2021-06-15T07:57:00Z"/>
           <w:rFonts w:ascii="Georgia" w:hAnsi="Georgia"/>
           <w:lang w:val="en-GB"/>
         </w:rPr>
@@ -3265,7 +3385,7 @@
 
 <file path=word/comments.xml><?xml version="1.0" encoding="utf-8"?>
 <w:comments xmlns:wpc="http://schemas.microsoft.com/office/word/2010/wordprocessingCanvas" xmlns:cx="http://schemas.microsoft.com/office/drawing/2014/chartex" xmlns:cx1="http://schemas.microsoft.com/office/drawing/2015/9/8/chartex" xmlns:cx2="http://schemas.microsoft.com/office/drawing/2015/10/21/chartex" xmlns:cx3="http://schemas.microsoft.com/office/drawing/2016/5/9/chartex" xmlns:cx4="http://schemas.microsoft.com/office/drawing/2016/5/10/chartex" xmlns:cx5="http://schemas.microsoft.com/office/drawing/2016/5/11/chartex" xmlns:cx6="http://schemas.microsoft.com/office/drawing/2016/5/12/chartex" xmlns:cx7="http://schemas.microsoft.com/office/drawing/2016/5/13/chartex" xmlns:cx8="http://schemas.microsoft.com/office/drawing/2016/5/14/chartex" xmlns:mc="http://schemas.openxmlformats.org/markup-compatibility/2006" xmlns:aink="http://schemas.microsoft.com/office/drawing/2016/ink" xmlns:am3d="http://schemas.microsoft.com/office/drawing/2017/model3d" xmlns:o="urn:schemas-microsoft-com:office:office" xmlns:r="http://schemas.openxmlformats.org/officeDocument/2006/relationships" xmlns:m="http://schemas.openxmlformats.org/officeDocument/2006/math" xmlns:v="urn:schemas-microsoft-com:vml" xmlns:wp14="http://schemas.microsoft.com/office/word/2010/wordprocessingDrawing" xmlns:wp="http://schemas.openxmlformats.org/drawingml/2006/wordprocessingDrawing" xmlns:w10="urn:schemas-microsoft-com:office:word" xmlns:w="http://schemas.openxmlformats.org/wordprocessingml/2006/main" xmlns:w14="http://schemas.microsoft.com/office/word/2010/wordml" xmlns:w15="http://schemas.microsoft.com/office/word/2012/wordml" xmlns:w16cex="http://schemas.microsoft.com/office/word/2018/wordml/cex" xmlns:w16cid="http://schemas.microsoft.com/office/word/2016/wordml/cid" xmlns:w16="http://schemas.microsoft.com/office/word/2018/wordml" xmlns:w16se="http://schemas.microsoft.com/office/word/2015/wordml/symex" xmlns:wpg="http://schemas.microsoft.com/office/word/2010/wordprocessingGroup" xmlns:wpi="http://schemas.microsoft.com/office/word/2010/wordprocessingInk" xmlns:wne="http://schemas.microsoft.com/office/word/2006/wordml" xmlns:wps="http://schemas.microsoft.com/office/word/2010/wordprocessingShape" mc:Ignorable="w14 w15 w16se w16cid w16 w16cex wp14">
-  <w:comment w:id="24" w:author="Gregor" w:date="2021-06-14T09:58:00Z" w:initials="MOU">
+  <w:comment w:id="35" w:author="Gregor" w:date="2021-06-14T09:58:00Z" w:initials="MOU">
     <w:p>
       <w:pPr>
         <w:pStyle w:val="CommentText"/>

</xml_diff>

<commit_message>
Update letter to editor.
</commit_message>
<xml_diff>
--- a/Submissions/01 First submission to Energy Economics/2021_06_13a_Energy Economics cover letter.docx
+++ b/Submissions/01 First submission to Energy Economics/2021_06_13a_Energy Economics cover letter.docx
@@ -349,23 +349,7 @@
           <w:rFonts w:ascii="Georgia" w:hAnsi="Georgia"/>
           <w:lang w:val="en-GB"/>
         </w:rPr>
-        <w:t xml:space="preserve">, Gregor </w:t>
-      </w:r>
-      <w:proofErr w:type="spellStart"/>
-      <w:r>
-        <w:rPr>
-          <w:rFonts w:ascii="Georgia" w:hAnsi="Georgia"/>
-          <w:lang w:val="en-GB"/>
-        </w:rPr>
-        <w:t>Semieniuk</w:t>
-      </w:r>
-      <w:proofErr w:type="spellEnd"/>
-      <w:r>
-        <w:rPr>
-          <w:rFonts w:ascii="Georgia" w:hAnsi="Georgia"/>
-          <w:lang w:val="en-GB"/>
-        </w:rPr>
-        <w:t xml:space="preserve"> </w:t>
+        <w:t xml:space="preserve">, Gregor Semieniuk </w:t>
       </w:r>
       <w:r>
         <w:rPr>
@@ -427,8 +411,6 @@
           <w:lang w:val="en-GB"/>
         </w:rPr>
       </w:pPr>
-      <w:proofErr w:type="spellStart"/>
-      <w:proofErr w:type="gramStart"/>
       <w:r>
         <w:rPr>
           <w:rFonts w:ascii="Georgia" w:hAnsi="Georgia"/>
@@ -437,8 +419,6 @@
         </w:rPr>
         <w:t>a</w:t>
       </w:r>
-      <w:proofErr w:type="spellEnd"/>
-      <w:proofErr w:type="gramEnd"/>
       <w:r>
         <w:rPr>
           <w:rFonts w:ascii="Georgia" w:hAnsi="Georgia"/>
@@ -901,35 +881,20 @@
         </w:rPr>
         <w:t xml:space="preserve">that </w:t>
       </w:r>
-      <w:ins w:id="0" w:author="Gregor" w:date="2021-06-14T09:53:00Z">
-        <w:del w:id="1" w:author="Matthew Heun" w:date="2021-06-14T12:13:00Z">
-          <w:r>
-            <w:rPr>
-              <w:rFonts w:ascii="Georgia" w:hAnsi="Georgia"/>
-              <w:lang w:val="en-GB"/>
-            </w:rPr>
-            <w:delText>while</w:delText>
-          </w:r>
-        </w:del>
-      </w:ins>
-      <w:ins w:id="2" w:author="Matthew Heun" w:date="2021-06-14T12:13:00Z">
-        <w:r>
-          <w:rPr>
-            <w:rFonts w:ascii="Georgia" w:hAnsi="Georgia"/>
-            <w:lang w:val="en-GB"/>
-          </w:rPr>
-          <w:t>although</w:t>
-        </w:r>
-      </w:ins>
-      <w:ins w:id="3" w:author="Gregor" w:date="2021-06-14T09:53:00Z">
-        <w:r>
-          <w:rPr>
-            <w:rFonts w:ascii="Georgia" w:hAnsi="Georgia"/>
-            <w:lang w:val="en-GB"/>
-          </w:rPr>
-          <w:t xml:space="preserve"> work on rebound is now routinely cast in terms of microeconomic categories, </w:t>
-        </w:r>
-      </w:ins>
+      <w:r>
+        <w:rPr>
+          <w:rFonts w:ascii="Georgia" w:hAnsi="Georgia"/>
+          <w:lang w:val="en-GB"/>
+        </w:rPr>
+        <w:t>although</w:t>
+      </w:r>
+      <w:r>
+        <w:rPr>
+          <w:rFonts w:ascii="Georgia" w:hAnsi="Georgia"/>
+          <w:lang w:val="en-GB"/>
+        </w:rPr>
+        <w:t xml:space="preserve"> work on rebound is now routinely cast in terms of microeconomic categories, </w:t>
+      </w:r>
       <w:r>
         <w:rPr>
           <w:rFonts w:ascii="Georgia" w:hAnsi="Georgia"/>
@@ -958,24 +923,13 @@
         </w:rPr>
         <w:t xml:space="preserve">In response, we develop a comprehensive, </w:t>
       </w:r>
-      <w:del w:id="4" w:author="Matthew Heun" w:date="2021-06-15T10:30:00Z">
-        <w:r>
-          <w:rPr>
-            <w:rFonts w:ascii="Georgia" w:hAnsi="Georgia"/>
-            <w:lang w:val="en-GB"/>
-          </w:rPr>
-          <w:delText>consumer-based</w:delText>
-        </w:r>
-      </w:del>
-      <w:ins w:id="5" w:author="Matthew Heun" w:date="2021-06-15T10:30:00Z">
-        <w:r>
-          <w:rPr>
-            <w:rFonts w:ascii="Georgia" w:hAnsi="Georgia"/>
-            <w:lang w:val="en-GB"/>
-          </w:rPr>
-          <w:t>partial-equilibrium</w:t>
-        </w:r>
-      </w:ins>
+      <w:r>
+        <w:rPr>
+          <w:rFonts w:ascii="Georgia" w:hAnsi="Georgia"/>
+          <w:lang w:val="en-GB"/>
+        </w:rPr>
+        <w:t>partial-equilibrium</w:t>
+      </w:r>
       <w:r>
         <w:rPr>
           <w:rFonts w:ascii="Georgia" w:hAnsi="Georgia"/>
@@ -1039,24 +993,13 @@
         </w:rPr>
         <w:t xml:space="preserve">electric lamp, and obtain estimates </w:t>
       </w:r>
-      <w:del w:id="6" w:author="Matthew Heun" w:date="2021-06-15T10:31:00Z">
-        <w:r>
-          <w:rPr>
-            <w:rFonts w:ascii="Georgia" w:hAnsi="Georgia"/>
-            <w:lang w:val="en-GB"/>
-          </w:rPr>
-          <w:delText xml:space="preserve">of </w:delText>
-        </w:r>
-      </w:del>
-      <w:ins w:id="7" w:author="Matthew Heun" w:date="2021-06-15T10:31:00Z">
-        <w:r>
-          <w:rPr>
-            <w:rFonts w:ascii="Georgia" w:hAnsi="Georgia"/>
-            <w:lang w:val="en-GB"/>
-          </w:rPr>
-          <w:t xml:space="preserve">for </w:t>
-        </w:r>
-      </w:ins>
+      <w:r>
+        <w:rPr>
+          <w:rFonts w:ascii="Georgia" w:hAnsi="Georgia"/>
+          <w:lang w:val="en-GB"/>
+        </w:rPr>
+        <w:t xml:space="preserve">for </w:t>
+      </w:r>
       <w:r>
         <w:rPr>
           <w:rFonts w:ascii="Georgia" w:hAnsi="Georgia"/>
@@ -1064,74 +1007,13 @@
         </w:rPr>
         <w:t xml:space="preserve">total rebound of </w:t>
       </w:r>
-      <w:del w:id="8" w:author="Matthew Heun" w:date="2021-06-15T10:30:00Z">
-        <w:r>
-          <w:rPr>
-            <w:rFonts w:ascii="Georgia" w:hAnsi="Georgia"/>
-            <w:lang w:val="en-GB"/>
-          </w:rPr>
-          <w:delText>45</w:delText>
-        </w:r>
-      </w:del>
-      <w:ins w:id="9" w:author="Matthew Heun" w:date="2021-06-15T10:30:00Z">
-        <w:r>
-          <w:rPr>
-            <w:rFonts w:ascii="Georgia" w:hAnsi="Georgia"/>
-            <w:lang w:val="en-GB"/>
-          </w:rPr>
-          <w:t>4</w:t>
-        </w:r>
-        <w:r>
-          <w:rPr>
-            <w:rFonts w:ascii="Georgia" w:hAnsi="Georgia"/>
-            <w:lang w:val="en-GB"/>
-          </w:rPr>
-          <w:t>8</w:t>
-        </w:r>
-      </w:ins>
-      <w:del w:id="10" w:author="Matthew Heun" w:date="2021-06-15T10:31:00Z">
-        <w:r>
-          <w:rPr>
-            <w:rFonts w:ascii="Georgia" w:hAnsi="Georgia"/>
-            <w:lang w:val="en-GB"/>
-          </w:rPr>
-          <w:delText>–</w:delText>
-        </w:r>
-      </w:del>
-      <w:ins w:id="11" w:author="Matthew Heun" w:date="2021-06-15T10:31:00Z">
-        <w:r>
-          <w:rPr>
-            <w:rFonts w:ascii="Georgia" w:hAnsi="Georgia"/>
-            <w:lang w:val="en-GB"/>
-          </w:rPr>
-          <w:t xml:space="preserve"> and </w:t>
-        </w:r>
-      </w:ins>
-      <w:del w:id="12" w:author="Matthew Heun" w:date="2021-06-15T10:30:00Z">
-        <w:r>
-          <w:rPr>
-            <w:rFonts w:ascii="Georgia" w:hAnsi="Georgia"/>
-            <w:lang w:val="en-GB"/>
-          </w:rPr>
-          <w:delText>84</w:delText>
-        </w:r>
-      </w:del>
-      <w:ins w:id="13" w:author="Matthew Heun" w:date="2021-06-15T10:30:00Z">
-        <w:r>
-          <w:rPr>
-            <w:rFonts w:ascii="Georgia" w:hAnsi="Georgia"/>
-            <w:lang w:val="en-GB"/>
-          </w:rPr>
-          <w:t>8</w:t>
-        </w:r>
-        <w:r>
-          <w:rPr>
-            <w:rFonts w:ascii="Georgia" w:hAnsi="Georgia"/>
-            <w:lang w:val="en-GB"/>
-          </w:rPr>
-          <w:t>0</w:t>
-        </w:r>
-      </w:ins>
+      <w:r>
+        <w:rPr>
+          <w:rFonts w:ascii="Georgia" w:hAnsi="Georgia"/>
+          <w:lang w:val="en-GB"/>
+        </w:rPr>
+        <w:t>48 and 80</w:t>
+      </w:r>
       <w:r>
         <w:rPr>
           <w:rFonts w:ascii="Georgia" w:hAnsi="Georgia"/>
@@ -1139,15 +1021,13 @@
         </w:rPr>
         <w:t>%</w:t>
       </w:r>
-      <w:ins w:id="14" w:author="Matthew Heun" w:date="2021-06-15T10:31:00Z">
-        <w:r>
-          <w:rPr>
-            <w:rFonts w:ascii="Georgia" w:hAnsi="Georgia"/>
-            <w:lang w:val="en-GB"/>
-          </w:rPr>
-          <w:t>, respectively</w:t>
-        </w:r>
-      </w:ins>
+      <w:r>
+        <w:rPr>
+          <w:rFonts w:ascii="Georgia" w:hAnsi="Georgia"/>
+          <w:lang w:val="en-GB"/>
+        </w:rPr>
+        <w:t>, respectively</w:t>
+      </w:r>
       <w:r>
         <w:rPr>
           <w:rFonts w:ascii="Georgia" w:hAnsi="Georgia"/>
@@ -1181,15 +1061,13 @@
         <w:lastRenderedPageBreak/>
         <w:t>We make several novel contributions. First, the framework developed is the most comprehensive yet developed,</w:t>
       </w:r>
-      <w:ins w:id="15" w:author="Gregor" w:date="2021-06-14T09:54:00Z">
-        <w:r>
-          <w:rPr>
-            <w:rFonts w:ascii="Georgia" w:hAnsi="Georgia"/>
-            <w:lang w:val="en-GB"/>
-          </w:rPr>
-          <w:t xml:space="preserve"> and is consistently</w:t>
-        </w:r>
-      </w:ins>
+      <w:r>
+        <w:rPr>
+          <w:rFonts w:ascii="Georgia" w:hAnsi="Georgia"/>
+          <w:lang w:val="en-GB"/>
+        </w:rPr>
+        <w:t xml:space="preserve"> and is consistently</w:t>
+      </w:r>
       <w:r>
         <w:rPr>
           <w:rFonts w:ascii="Georgia" w:hAnsi="Georgia"/>
@@ -1211,15 +1089,13 @@
         </w:rPr>
         <w:t xml:space="preserve">(CES) function. Third, our framework is applicable for both marginal and non-marginal energy service price changes from the adoption </w:t>
       </w:r>
-      <w:ins w:id="16" w:author="Gregor" w:date="2021-06-14T09:54:00Z">
-        <w:r>
-          <w:rPr>
-            <w:rFonts w:ascii="Georgia" w:hAnsi="Georgia"/>
-            <w:lang w:val="en-GB"/>
-          </w:rPr>
-          <w:t xml:space="preserve">of </w:t>
-        </w:r>
-      </w:ins>
+      <w:r>
+        <w:rPr>
+          <w:rFonts w:ascii="Georgia" w:hAnsi="Georgia"/>
+          <w:lang w:val="en-GB"/>
+        </w:rPr>
+        <w:t xml:space="preserve">of </w:t>
+      </w:r>
       <w:r>
         <w:rPr>
           <w:rFonts w:ascii="Georgia" w:hAnsi="Georgia"/>
@@ -1227,15 +1103,13 @@
         </w:rPr>
         <w:t xml:space="preserve">an energy efficiency upgrade (EEU). Fourth, </w:t>
       </w:r>
-      <w:ins w:id="17" w:author="Gregor" w:date="2021-06-14T09:55:00Z">
-        <w:r>
-          <w:rPr>
-            <w:rFonts w:ascii="Georgia" w:hAnsi="Georgia"/>
-            <w:lang w:val="en-GB"/>
-          </w:rPr>
-          <w:t xml:space="preserve">we </w:t>
-        </w:r>
-      </w:ins>
+      <w:r>
+        <w:rPr>
+          <w:rFonts w:ascii="Georgia" w:hAnsi="Georgia"/>
+          <w:lang w:val="en-GB"/>
+        </w:rPr>
+        <w:t xml:space="preserve">we </w:t>
+      </w:r>
       <w:r>
         <w:rPr>
           <w:rFonts w:ascii="Georgia" w:hAnsi="Georgia"/>
@@ -1273,24 +1147,13 @@
         </w:rPr>
         <w:t xml:space="preserve">) to link </w:t>
       </w:r>
-      <w:del w:id="18" w:author="Gregor" w:date="2021-06-14T09:55:00Z">
-        <w:r>
-          <w:rPr>
-            <w:rFonts w:ascii="Georgia" w:hAnsi="Georgia"/>
-            <w:lang w:val="en-GB"/>
-          </w:rPr>
-          <w:delText>macro</w:delText>
-        </w:r>
-      </w:del>
-      <w:ins w:id="19" w:author="Gregor" w:date="2021-06-14T09:55:00Z">
-        <w:r>
-          <w:rPr>
-            <w:rFonts w:ascii="Georgia" w:hAnsi="Georgia"/>
-            <w:lang w:val="en-GB"/>
-          </w:rPr>
-          <w:t>micro</w:t>
-        </w:r>
-      </w:ins>
+      <w:r>
+        <w:rPr>
+          <w:rFonts w:ascii="Georgia" w:hAnsi="Georgia"/>
+          <w:lang w:val="en-GB"/>
+        </w:rPr>
+        <w:t>micro</w:t>
+      </w:r>
       <w:r>
         <w:rPr>
           <w:rFonts w:ascii="Georgia" w:hAnsi="Georgia"/>
@@ -1312,38 +1175,27 @@
         </w:rPr>
         <w:t>-</w:t>
       </w:r>
-      <w:del w:id="20" w:author="Gregor" w:date="2021-06-14T09:55:00Z">
-        <w:r>
-          <w:rPr>
-            <w:rFonts w:ascii="Georgia" w:hAnsi="Georgia"/>
-            <w:lang w:val="en-GB"/>
-          </w:rPr>
-          <w:delText xml:space="preserve">micro </w:delText>
-        </w:r>
-      </w:del>
-      <w:ins w:id="21" w:author="Gregor" w:date="2021-06-14T09:55:00Z">
-        <w:r>
-          <w:rPr>
-            <w:rFonts w:ascii="Georgia" w:hAnsi="Georgia"/>
-            <w:lang w:val="en-GB"/>
-          </w:rPr>
-          <w:t>m</w:t>
-        </w:r>
-        <w:r>
-          <w:rPr>
-            <w:rFonts w:ascii="Georgia" w:hAnsi="Georgia"/>
-            <w:lang w:val="en-GB"/>
-          </w:rPr>
-          <w:t>a</w:t>
-        </w:r>
-        <w:r>
-          <w:rPr>
-            <w:rFonts w:ascii="Georgia" w:hAnsi="Georgia"/>
-            <w:lang w:val="en-GB"/>
-          </w:rPr>
-          <w:t xml:space="preserve">cro </w:t>
-        </w:r>
-      </w:ins>
+      <w:r>
+        <w:rPr>
+          <w:rFonts w:ascii="Georgia" w:hAnsi="Georgia"/>
+          <w:lang w:val="en-GB"/>
+        </w:rPr>
+        <w:t>m</w:t>
+      </w:r>
+      <w:r>
+        <w:rPr>
+          <w:rFonts w:ascii="Georgia" w:hAnsi="Georgia"/>
+          <w:lang w:val="en-GB"/>
+        </w:rPr>
+        <w:t>a</w:t>
+      </w:r>
+      <w:r>
+        <w:rPr>
+          <w:rFonts w:ascii="Georgia" w:hAnsi="Georgia"/>
+          <w:lang w:val="en-GB"/>
+        </w:rPr>
+        <w:t xml:space="preserve">cro </w:t>
+      </w:r>
       <w:r>
         <w:rPr>
           <w:rFonts w:ascii="Georgia" w:hAnsi="Georgia"/>
@@ -1358,74 +1210,27 @@
         </w:rPr>
         <w:t xml:space="preserve">, </w:t>
       </w:r>
-      <w:del w:id="22" w:author="Gregor" w:date="2021-06-14T09:55:00Z">
-        <w:r>
-          <w:rPr>
-            <w:rFonts w:ascii="Georgia" w:hAnsi="Georgia"/>
-            <w:lang w:val="en-GB"/>
-          </w:rPr>
-          <w:delText xml:space="preserve">based </w:delText>
-        </w:r>
-      </w:del>
-      <w:ins w:id="23" w:author="Gregor" w:date="2021-06-14T09:55:00Z">
-        <w:r>
-          <w:rPr>
-            <w:rFonts w:ascii="Georgia" w:hAnsi="Georgia"/>
-            <w:lang w:val="en-GB"/>
-          </w:rPr>
-          <w:t>taking inspiration from</w:t>
-        </w:r>
-      </w:ins>
-      <w:del w:id="24" w:author="Gregor" w:date="2021-06-14T09:55:00Z">
-        <w:r>
-          <w:rPr>
-            <w:rFonts w:ascii="Georgia" w:hAnsi="Georgia"/>
-            <w:lang w:val="en-GB"/>
-          </w:rPr>
-          <w:delText>on</w:delText>
-        </w:r>
-      </w:del>
-      <w:ins w:id="25" w:author="Gregor" w:date="2021-06-14T09:56:00Z">
-        <w:r>
-          <w:rPr>
-            <w:rFonts w:ascii="Georgia" w:hAnsi="Georgia"/>
-            <w:lang w:val="en-GB"/>
-          </w:rPr>
-          <w:t xml:space="preserve"> recent comparisons with</w:t>
-        </w:r>
-      </w:ins>
-      <w:r>
-        <w:rPr>
-          <w:rFonts w:ascii="Georgia" w:hAnsi="Georgia"/>
-          <w:lang w:val="en-GB"/>
-        </w:rPr>
-        <w:t xml:space="preserve"> empirical studies of the Marginal Propensity to consume</w:t>
-      </w:r>
-      <w:del w:id="26" w:author="Gregor" w:date="2021-06-14T09:56:00Z">
-        <w:r>
-          <w:rPr>
-            <w:rFonts w:ascii="Georgia" w:hAnsi="Georgia"/>
-            <w:lang w:val="en-GB"/>
-          </w:rPr>
-          <w:delText>r</w:delText>
-        </w:r>
-      </w:del>
-      <w:r>
-        <w:rPr>
-          <w:rFonts w:ascii="Georgia" w:hAnsi="Georgia"/>
-          <w:lang w:val="en-GB"/>
-        </w:rPr>
-        <w:t xml:space="preserve"> (MPC) for windfall </w:t>
-      </w:r>
-      <w:ins w:id="27" w:author="Gregor" w:date="2021-06-14T09:56:00Z">
-        <w:r>
-          <w:rPr>
-            <w:rFonts w:ascii="Georgia" w:hAnsi="Georgia"/>
-            <w:lang w:val="en-GB"/>
-          </w:rPr>
-          <w:t xml:space="preserve">income </w:t>
-        </w:r>
-      </w:ins>
+      <w:r>
+        <w:rPr>
+          <w:rFonts w:ascii="Georgia" w:hAnsi="Georgia"/>
+          <w:lang w:val="en-GB"/>
+        </w:rPr>
+        <w:t>taking inspiration from recent comparisons with</w:t>
+      </w:r>
+      <w:r>
+        <w:rPr>
+          <w:rFonts w:ascii="Georgia" w:hAnsi="Georgia"/>
+          <w:lang w:val="en-GB"/>
+        </w:rPr>
+        <w:t xml:space="preserve"> empirical studies of the Marginal Propensity to consume (MPC) for windfall </w:t>
+      </w:r>
+      <w:r>
+        <w:rPr>
+          <w:rFonts w:ascii="Georgia" w:hAnsi="Georgia"/>
+          <w:lang w:val="en-GB"/>
+        </w:rPr>
+        <w:t xml:space="preserve">income </w:t>
+      </w:r>
       <w:r>
         <w:rPr>
           <w:rFonts w:ascii="Georgia" w:hAnsi="Georgia"/>
@@ -1433,55 +1238,19 @@
         </w:rPr>
         <w:t xml:space="preserve">gains. Fifth, we make </w:t>
       </w:r>
-      <w:del w:id="28" w:author="Gregor" w:date="2021-06-14T09:57:00Z">
-        <w:r>
-          <w:rPr>
-            <w:rFonts w:ascii="Georgia" w:hAnsi="Georgia"/>
-            <w:lang w:val="en-GB"/>
-          </w:rPr>
-          <w:delText xml:space="preserve">it </w:delText>
-        </w:r>
-      </w:del>
-      <w:ins w:id="29" w:author="Gregor" w:date="2021-06-14T09:57:00Z">
-        <w:r>
-          <w:rPr>
-            <w:rFonts w:ascii="Georgia" w:hAnsi="Georgia"/>
-            <w:lang w:val="en-GB"/>
-          </w:rPr>
-          <w:t xml:space="preserve">the framework </w:t>
-        </w:r>
-      </w:ins>
-      <w:r>
-        <w:rPr>
-          <w:rFonts w:ascii="Georgia" w:hAnsi="Georgia"/>
-          <w:lang w:val="en-GB"/>
-        </w:rPr>
-        <w:t>operational</w:t>
-      </w:r>
-      <w:del w:id="30" w:author="Gregor" w:date="2021-06-14T09:56:00Z">
-        <w:r>
-          <w:rPr>
-            <w:rFonts w:ascii="Georgia" w:hAnsi="Georgia"/>
-            <w:lang w:val="en-GB"/>
-          </w:rPr>
-          <w:delText>izable</w:delText>
-        </w:r>
-      </w:del>
-      <w:del w:id="31" w:author="Gregor" w:date="2021-06-14T09:57:00Z">
-        <w:r>
-          <w:rPr>
-            <w:rFonts w:ascii="Georgia" w:hAnsi="Georgia"/>
-            <w:lang w:val="en-GB"/>
-          </w:rPr>
-          <w:delText>,</w:delText>
-        </w:r>
-      </w:del>
-      <w:r>
-        <w:rPr>
-          <w:rFonts w:ascii="Georgia" w:hAnsi="Georgia"/>
-          <w:lang w:val="en-GB"/>
-        </w:rPr>
-        <w:t xml:space="preserve"> by using real-world empirical data and providing case study examples to show </w:t>
+      <w:r>
+        <w:rPr>
+          <w:rFonts w:ascii="Georgia" w:hAnsi="Georgia"/>
+          <w:lang w:val="en-GB"/>
+        </w:rPr>
+        <w:t xml:space="preserve">the framework </w:t>
+      </w:r>
+      <w:r>
+        <w:rPr>
+          <w:rFonts w:ascii="Georgia" w:hAnsi="Georgia"/>
+          <w:lang w:val="en-GB"/>
+        </w:rPr>
+        <w:t xml:space="preserve">operational by using real-world empirical data and providing case study examples to show </w:t>
       </w:r>
       <w:r>
         <w:rPr>
@@ -1732,24 +1501,27 @@
         </w:rPr>
         <w:t xml:space="preserve"> parameters</w:t>
       </w:r>
-      <w:ins w:id="32" w:author="Gregor" w:date="2021-06-14T09:57:00Z">
-        <w:r>
-          <w:rPr>
-            <w:rFonts w:ascii="Georgia" w:hAnsi="Georgia"/>
-            <w:lang w:val="en-GB"/>
-          </w:rPr>
-          <w:t xml:space="preserve">, including for the first time the </w:t>
-        </w:r>
-      </w:ins>
-      <w:ins w:id="33" w:author="Gregor" w:date="2021-06-14T09:58:00Z">
-        <w:r>
-          <w:rPr>
-            <w:rFonts w:ascii="Georgia" w:hAnsi="Georgia"/>
-            <w:lang w:val="en-GB"/>
-          </w:rPr>
-          <w:t>full emplacement effect and macro effect</w:t>
-        </w:r>
-      </w:ins>
+      <w:r>
+        <w:rPr>
+          <w:rFonts w:ascii="Georgia" w:hAnsi="Georgia"/>
+          <w:lang w:val="en-GB"/>
+        </w:rPr>
+        <w:t xml:space="preserve">, including for the first time the full emplacement effect and </w:t>
+      </w:r>
+      <w:r>
+        <w:rPr>
+          <w:rFonts w:ascii="Georgia" w:hAnsi="Georgia"/>
+          <w:lang w:val="en-GB"/>
+        </w:rPr>
+        <w:t xml:space="preserve">the </w:t>
+      </w:r>
+      <w:r>
+        <w:rPr>
+          <w:rFonts w:ascii="Georgia" w:hAnsi="Georgia"/>
+          <w:lang w:val="en-GB"/>
+        </w:rPr>
+        <w:t>macro effect</w:t>
+      </w:r>
       <w:r>
         <w:rPr>
           <w:rFonts w:ascii="Georgia" w:hAnsi="Georgia"/>
@@ -1791,12 +1563,6 @@
           <w:i/>
           <w:iCs/>
           <w:lang w:val="en-GB"/>
-          <w:rPrChange w:id="34" w:author="Matthew Heun" w:date="2021-06-14T12:14:00Z">
-            <w:rPr>
-              <w:rFonts w:ascii="Georgia" w:hAnsi="Georgia"/>
-              <w:lang w:val="en-GB"/>
-            </w:rPr>
-          </w:rPrChange>
         </w:rPr>
         <w:t>k</w:t>
       </w:r>
@@ -1807,7 +1573,13 @@
         </w:rPr>
         <w:t xml:space="preserve">) than either </w:t>
       </w:r>
-      <w:commentRangeStart w:id="35"/>
+      <w:r>
+        <w:rPr>
+          <w:rFonts w:ascii="Georgia" w:hAnsi="Georgia"/>
+          <w:lang w:val="en-GB"/>
+        </w:rPr>
+        <w:t xml:space="preserve">the </w:t>
+      </w:r>
       <w:r>
         <w:rPr>
           <w:rFonts w:ascii="Georgia" w:hAnsi="Georgia"/>
@@ -1822,12 +1594,12 @@
         </w:rPr>
         <w:t xml:space="preserve">efficiency </w:t>
       </w:r>
-      <w:commentRangeEnd w:id="35"/>
-      <w:r>
-        <w:rPr>
-          <w:rStyle w:val="CommentReference"/>
-        </w:rPr>
-        <w:commentReference w:id="35"/>
+      <w:r>
+        <w:rPr>
+          <w:rFonts w:ascii="Georgia" w:hAnsi="Georgia"/>
+          <w:lang w:val="en-GB"/>
+        </w:rPr>
+        <w:t xml:space="preserve">gain </w:t>
       </w:r>
       <w:r>
         <w:rPr>
@@ -1856,6 +1628,13 @@
           <w:lang w:val="en-GB"/>
         </w:rPr>
         <w:t>s</w:t>
+      </w:r>
+      <w:r>
+        <w:rPr>
+          <w:rFonts w:ascii="Georgia" w:hAnsi="Georgia"/>
+          <w:lang w:val="en-GB"/>
+        </w:rPr>
+        <w:t xml:space="preserve"> of the energy efficiency upgrade</w:t>
       </w:r>
       <w:r>
         <w:rPr>
@@ -1911,18 +1690,8 @@
           <w:b/>
           <w:lang w:val="en-GB"/>
         </w:rPr>
-        <w:t xml:space="preserve">Severin </w:t>
-      </w:r>
-      <w:proofErr w:type="spellStart"/>
-      <w:r>
-        <w:rPr>
-          <w:rFonts w:ascii="Georgia" w:hAnsi="Georgia"/>
-          <w:b/>
-          <w:lang w:val="en-GB"/>
-        </w:rPr>
-        <w:t>Borenstein</w:t>
-      </w:r>
-      <w:proofErr w:type="spellEnd"/>
+        <w:t>Severin Borenstein</w:t>
+      </w:r>
       <w:r>
         <w:rPr>
           <w:rFonts w:ascii="Georgia" w:hAnsi="Georgia"/>
@@ -1935,23 +1704,7 @@
           <w:rFonts w:ascii="Georgia" w:hAnsi="Georgia"/>
           <w:lang w:val="en-GB"/>
         </w:rPr>
-        <w:t xml:space="preserve"> E.T. </w:t>
-      </w:r>
-      <w:proofErr w:type="spellStart"/>
-      <w:r>
-        <w:rPr>
-          <w:rFonts w:ascii="Georgia" w:hAnsi="Georgia"/>
-          <w:lang w:val="en-GB"/>
-        </w:rPr>
-        <w:t>Grether</w:t>
-      </w:r>
-      <w:proofErr w:type="spellEnd"/>
-      <w:r>
-        <w:rPr>
-          <w:rFonts w:ascii="Georgia" w:hAnsi="Georgia"/>
-          <w:lang w:val="en-GB"/>
-        </w:rPr>
-        <w:t xml:space="preserve"> Professor of Business Administration and Public Policy in the Economic Analysis and Policy Group of the Haas School of Business at the University of California, Berkele</w:t>
+        <w:t xml:space="preserve"> E.T. Grether Professor of Business Administration and Public Policy in the Economic Analysis and Policy Group of the Haas School of Business at the University of California, Berkele</w:t>
       </w:r>
       <w:r>
         <w:rPr>
@@ -1967,7 +1720,7 @@
         </w:rPr>
         <w:t xml:space="preserve">Email: </w:t>
       </w:r>
-      <w:hyperlink r:id="rId13" w:history="1">
+      <w:hyperlink r:id="rId9" w:history="1">
         <w:r>
           <w:rPr>
             <w:rStyle w:val="Hyperlink"/>
@@ -2075,37 +1828,12 @@
           <w:lang w:val="en-GB"/>
         </w:rPr>
       </w:pPr>
-      <w:proofErr w:type="spellStart"/>
-      <w:r>
-        <w:rPr>
-          <w:rFonts w:ascii="Georgia" w:hAnsi="Georgia"/>
-          <w:lang w:val="en-GB"/>
-        </w:rPr>
-        <w:t>Borenstein</w:t>
-      </w:r>
-      <w:proofErr w:type="spellEnd"/>
-      <w:r>
-        <w:rPr>
-          <w:rFonts w:ascii="Georgia" w:hAnsi="Georgia"/>
-          <w:lang w:val="en-GB"/>
-        </w:rPr>
-        <w:t xml:space="preserve"> S. </w:t>
-      </w:r>
-      <w:proofErr w:type="gramStart"/>
-      <w:r>
-        <w:rPr>
-          <w:rFonts w:ascii="Georgia" w:hAnsi="Georgia"/>
-          <w:lang w:val="en-GB"/>
-        </w:rPr>
-        <w:t>A</w:t>
-      </w:r>
-      <w:proofErr w:type="gramEnd"/>
-      <w:r>
-        <w:rPr>
-          <w:rFonts w:ascii="Georgia" w:hAnsi="Georgia"/>
-          <w:lang w:val="en-GB"/>
-        </w:rPr>
-        <w:t xml:space="preserve"> Microeconomic Framework for Evaluating Energy Efficiency Rebound and Some Implications. Energy J. 2015;36(1):1–21.</w:t>
+      <w:r>
+        <w:rPr>
+          <w:rFonts w:ascii="Georgia" w:hAnsi="Georgia"/>
+          <w:lang w:val="en-GB"/>
+        </w:rPr>
+        <w:t>Borenstein S. A Microeconomic Framework for Evaluating Energy Efficiency Rebound and Some Implications. Energy J. 2015;36(1):1–21.</w:t>
       </w:r>
     </w:p>
     <w:p>
@@ -2158,7 +1886,7 @@
         </w:rPr>
         <w:t xml:space="preserve">, Stanford University, USA. Email: </w:t>
       </w:r>
-      <w:hyperlink r:id="rId14" w:history="1">
+      <w:hyperlink r:id="rId10" w:history="1">
         <w:r>
           <w:rPr>
             <w:rStyle w:val="Hyperlink"/>
@@ -2214,98 +1942,44 @@
         <w:jc w:val="both"/>
         <w:rPr>
           <w:rFonts w:ascii="Georgia" w:hAnsi="Georgia"/>
-          <w:rPrChange w:id="36" w:author="Gregor" w:date="2021-06-14T10:00:00Z">
-            <w:rPr>
-              <w:lang w:val="en-GB"/>
-            </w:rPr>
-          </w:rPrChange>
-        </w:rPr>
-      </w:pPr>
-      <w:r>
-        <w:rPr>
-          <w:rFonts w:ascii="Georgia" w:hAnsi="Georgia"/>
-          <w:lang w:val="en-GB"/>
-        </w:rPr>
-        <w:t xml:space="preserve">Azevedo IL, </w:t>
-      </w:r>
-      <w:proofErr w:type="spellStart"/>
-      <w:r>
-        <w:rPr>
-          <w:rFonts w:ascii="Georgia" w:hAnsi="Georgia"/>
-          <w:lang w:val="en-GB"/>
-        </w:rPr>
-        <w:t>Sonnberger</w:t>
-      </w:r>
-      <w:proofErr w:type="spellEnd"/>
-      <w:r>
-        <w:rPr>
-          <w:rFonts w:ascii="Georgia" w:hAnsi="Georgia"/>
-          <w:lang w:val="en-GB"/>
-        </w:rPr>
-        <w:t xml:space="preserve"> M, Thomas B, Morgan G, </w:t>
-      </w:r>
-      <w:proofErr w:type="spellStart"/>
-      <w:r>
-        <w:rPr>
-          <w:rFonts w:ascii="Georgia" w:hAnsi="Georgia"/>
-          <w:lang w:val="en-GB"/>
-        </w:rPr>
-        <w:t>Renn</w:t>
-      </w:r>
-      <w:proofErr w:type="spellEnd"/>
-      <w:r>
-        <w:rPr>
-          <w:rFonts w:ascii="Georgia" w:hAnsi="Georgia"/>
-          <w:lang w:val="en-GB"/>
-        </w:rPr>
-        <w:t xml:space="preserve"> O. The Rebound Effect: Implications of Consumer Behaviour for Robust Energy Policies.</w:t>
-      </w:r>
-      <w:ins w:id="37" w:author="Gregor" w:date="2021-06-14T10:00:00Z">
-        <w:r>
-          <w:rPr>
-            <w:rFonts w:ascii="Georgia" w:hAnsi="Georgia"/>
-            <w:lang w:val="en-GB"/>
-          </w:rPr>
-          <w:t xml:space="preserve"> </w:t>
-        </w:r>
-        <w:r>
-          <w:rPr>
-            <w:rFonts w:ascii="Georgia" w:hAnsi="Georgia"/>
-          </w:rPr>
-          <w:t>International Risk Governance Counci</w:t>
-        </w:r>
-        <w:r>
-          <w:rPr>
-            <w:rFonts w:ascii="Georgia" w:hAnsi="Georgia"/>
-          </w:rPr>
-          <w:t>l</w:t>
-        </w:r>
-      </w:ins>
-      <w:ins w:id="38" w:author="Gregor" w:date="2021-06-14T10:01:00Z">
-        <w:r>
-          <w:rPr>
-            <w:rFonts w:ascii="Georgia" w:hAnsi="Georgia"/>
-          </w:rPr>
-          <w:t>.</w:t>
-        </w:r>
-      </w:ins>
-      <w:ins w:id="39" w:author="Gregor" w:date="2021-06-14T10:00:00Z">
-        <w:r>
-          <w:rPr>
-            <w:rFonts w:ascii="Georgia" w:hAnsi="Georgia"/>
-          </w:rPr>
-          <w:t xml:space="preserve"> </w:t>
-        </w:r>
-      </w:ins>
-      <w:r>
-        <w:rPr>
-          <w:rFonts w:ascii="Georgia" w:hAnsi="Georgia"/>
-          <w:lang w:val="en-GB"/>
-          <w:rPrChange w:id="40" w:author="Gregor" w:date="2021-06-14T10:00:00Z">
-            <w:rPr>
-              <w:lang w:val="en-GB"/>
-            </w:rPr>
-          </w:rPrChange>
+        </w:rPr>
+      </w:pPr>
+      <w:r>
+        <w:rPr>
+          <w:rFonts w:ascii="Georgia" w:hAnsi="Georgia"/>
+          <w:lang w:val="en-GB"/>
+        </w:rPr>
+        <w:t>Azevedo IL, Sonnberger M, Thomas B, Morgan G, Renn O. The Rebound Effect: Implications of Consumer Behaviour for Robust Energy Policies.</w:t>
+      </w:r>
+      <w:r>
+        <w:rPr>
+          <w:rFonts w:ascii="Georgia" w:hAnsi="Georgia"/>
+          <w:lang w:val="en-GB"/>
+        </w:rPr>
+        <w:t xml:space="preserve"> </w:t>
+      </w:r>
+      <w:r>
+        <w:rPr>
+          <w:rFonts w:ascii="Georgia" w:hAnsi="Georgia"/>
+        </w:rPr>
+        <w:t>International Risk Governance Counci</w:t>
+      </w:r>
+      <w:r>
+        <w:rPr>
+          <w:rFonts w:ascii="Georgia" w:hAnsi="Georgia"/>
+        </w:rPr>
+        <w:t>l.</w:t>
+      </w:r>
+      <w:r>
+        <w:rPr>
+          <w:rFonts w:ascii="Georgia" w:hAnsi="Georgia"/>
+        </w:rPr>
+        <w:t xml:space="preserve"> </w:t>
+      </w:r>
+      <w:r>
+        <w:rPr>
+          <w:rFonts w:ascii="Georgia" w:hAnsi="Georgia"/>
+          <w:lang w:val="en-GB"/>
         </w:rPr>
         <w:t xml:space="preserve"> 2013. </w:t>
       </w:r>
@@ -2328,39 +2002,7 @@
           <w:rFonts w:ascii="Georgia" w:hAnsi="Georgia"/>
           <w:lang w:val="en-GB"/>
         </w:rPr>
-        <w:t xml:space="preserve">Thomas BA, Azevedo IL. Estimating direct and indirect rebound effects for U.S. households with input–output analysis Part 1: Theoretical framework. </w:t>
-      </w:r>
-      <w:proofErr w:type="spellStart"/>
-      <w:r>
-        <w:rPr>
-          <w:rFonts w:ascii="Georgia" w:hAnsi="Georgia"/>
-          <w:lang w:val="en-GB"/>
-        </w:rPr>
-        <w:t>Ecol</w:t>
-      </w:r>
-      <w:proofErr w:type="spellEnd"/>
-      <w:r>
-        <w:rPr>
-          <w:rFonts w:ascii="Georgia" w:hAnsi="Georgia"/>
-          <w:lang w:val="en-GB"/>
-        </w:rPr>
-        <w:t xml:space="preserve"> Econ. </w:t>
-      </w:r>
-      <w:proofErr w:type="gramStart"/>
-      <w:r>
-        <w:rPr>
-          <w:rFonts w:ascii="Georgia" w:hAnsi="Georgia"/>
-          <w:lang w:val="en-GB"/>
-        </w:rPr>
-        <w:t>2013;86:199</w:t>
-      </w:r>
-      <w:proofErr w:type="gramEnd"/>
-      <w:r>
-        <w:rPr>
-          <w:rFonts w:ascii="Georgia" w:hAnsi="Georgia"/>
-          <w:lang w:val="en-GB"/>
-        </w:rPr>
-        <w:t xml:space="preserve">–210. </w:t>
+        <w:t xml:space="preserve">Thomas BA, Azevedo IL. Estimating direct and indirect rebound effects for U.S. households with input–output analysis Part 1: Theoretical framework. Ecol Econ. 2013;86:199–210. </w:t>
       </w:r>
     </w:p>
     <w:p>
@@ -2382,23 +2024,7 @@
           <w:lang w:val="en-GB"/>
         </w:rPr>
         <w:lastRenderedPageBreak/>
-        <w:t xml:space="preserve">Azevedo IML. Consumer End-Use Energy Efficiency and Rebound Effects. </w:t>
-      </w:r>
-      <w:proofErr w:type="spellStart"/>
-      <w:r>
-        <w:rPr>
-          <w:rFonts w:ascii="Georgia" w:hAnsi="Georgia"/>
-          <w:lang w:val="en-GB"/>
-        </w:rPr>
-        <w:t>Annu</w:t>
-      </w:r>
-      <w:proofErr w:type="spellEnd"/>
-      <w:r>
-        <w:rPr>
-          <w:rFonts w:ascii="Georgia" w:hAnsi="Georgia"/>
-          <w:lang w:val="en-GB"/>
-        </w:rPr>
-        <w:t xml:space="preserve"> Rev of</w:t>
+        <w:t>Azevedo IML. Consumer End-Use Energy Efficiency and Rebound Effects. Annu Rev of</w:t>
       </w:r>
       <w:r>
         <w:rPr>
@@ -2412,39 +2038,7 @@
           <w:rFonts w:ascii="Georgia" w:hAnsi="Georgia"/>
           <w:lang w:val="en-GB"/>
         </w:rPr>
-        <w:t xml:space="preserve">Environment </w:t>
-      </w:r>
-      <w:proofErr w:type="spellStart"/>
-      <w:r>
-        <w:rPr>
-          <w:rFonts w:ascii="Georgia" w:hAnsi="Georgia"/>
-          <w:lang w:val="en-GB"/>
-        </w:rPr>
-        <w:t>Resour</w:t>
-      </w:r>
-      <w:proofErr w:type="spellEnd"/>
-      <w:r>
-        <w:rPr>
-          <w:rFonts w:ascii="Georgia" w:hAnsi="Georgia"/>
-          <w:lang w:val="en-GB"/>
-        </w:rPr>
-        <w:t xml:space="preserve">. </w:t>
-      </w:r>
-      <w:proofErr w:type="gramStart"/>
-      <w:r>
-        <w:rPr>
-          <w:rFonts w:ascii="Georgia" w:hAnsi="Georgia"/>
-          <w:lang w:val="en-GB"/>
-        </w:rPr>
-        <w:t>2014;39:393</w:t>
-      </w:r>
-      <w:proofErr w:type="gramEnd"/>
-      <w:r>
-        <w:rPr>
-          <w:rFonts w:ascii="Georgia" w:hAnsi="Georgia"/>
-          <w:lang w:val="en-GB"/>
-        </w:rPr>
-        <w:t>–418.</w:t>
+        <w:t>Environment Resour. 2014;39:393–418.</w:t>
       </w:r>
     </w:p>
     <w:p>
@@ -2468,7 +2062,6 @@
         </w:rPr>
         <w:t xml:space="preserve">Reinhard </w:t>
       </w:r>
-      <w:proofErr w:type="spellStart"/>
       <w:r>
         <w:rPr>
           <w:rFonts w:ascii="Georgia" w:hAnsi="Georgia"/>
@@ -2477,7 +2070,6 @@
         </w:rPr>
         <w:t>Madlener</w:t>
       </w:r>
-      <w:proofErr w:type="spellEnd"/>
       <w:r>
         <w:rPr>
           <w:rFonts w:ascii="Georgia" w:hAnsi="Georgia"/>
@@ -2497,23 +2089,7 @@
           <w:rFonts w:ascii="Georgia" w:hAnsi="Georgia"/>
           <w:lang w:val="en-GB"/>
         </w:rPr>
-        <w:t xml:space="preserve">irector of the Institute for Future Energy Consumer Needs and </w:t>
-      </w:r>
-      <w:proofErr w:type="spellStart"/>
-      <w:r>
-        <w:rPr>
-          <w:rFonts w:ascii="Georgia" w:hAnsi="Georgia"/>
-          <w:lang w:val="en-GB"/>
-        </w:rPr>
-        <w:t>Behavior</w:t>
-      </w:r>
-      <w:proofErr w:type="spellEnd"/>
-      <w:r>
-        <w:rPr>
-          <w:rFonts w:ascii="Georgia" w:hAnsi="Georgia"/>
-          <w:lang w:val="en-GB"/>
-        </w:rPr>
-        <w:t xml:space="preserve"> (FCN)</w:t>
+        <w:t>irector of the Institute for Future Energy Consumer Needs and Behavior (FCN)</w:t>
       </w:r>
       <w:r>
         <w:rPr>
@@ -2522,7 +2098,7 @@
         </w:rPr>
         <w:t xml:space="preserve">, Aachen, Germany. Email: </w:t>
       </w:r>
-      <w:hyperlink r:id="rId15" w:history="1">
+      <w:hyperlink r:id="rId11" w:history="1">
         <w:r>
           <w:rPr>
             <w:rStyle w:val="Hyperlink"/>
@@ -2574,21 +2150,12 @@
           <w:lang w:val="en-GB"/>
         </w:rPr>
       </w:pPr>
-      <w:proofErr w:type="spellStart"/>
-      <w:r>
-        <w:rPr>
-          <w:rFonts w:ascii="Georgia" w:hAnsi="Georgia"/>
-          <w:lang w:val="en-GB"/>
-        </w:rPr>
-        <w:t>Madlener</w:t>
-      </w:r>
-      <w:proofErr w:type="spellEnd"/>
-      <w:r>
-        <w:rPr>
-          <w:rFonts w:ascii="Georgia" w:hAnsi="Georgia"/>
-          <w:lang w:val="en-GB"/>
-        </w:rPr>
-        <w:t xml:space="preserve"> R, Alcott B. Energy rebound and economic growth: A review of the main issues and research needs. Energy. 2009 Mar;34(3):370–6.</w:t>
+      <w:r>
+        <w:rPr>
+          <w:rFonts w:ascii="Georgia" w:hAnsi="Georgia"/>
+          <w:lang w:val="en-GB"/>
+        </w:rPr>
+        <w:t>Madlener R, Alcott B. Energy rebound and economic growth: A review of the main issues and research needs. Energy. 2009 Mar;34(3):370–6.</w:t>
       </w:r>
     </w:p>
     <w:p>
@@ -2604,53 +2171,12 @@
           <w:lang w:val="en-GB"/>
         </w:rPr>
       </w:pPr>
-      <w:proofErr w:type="spellStart"/>
-      <w:r>
-        <w:rPr>
-          <w:rFonts w:ascii="Georgia" w:hAnsi="Georgia"/>
-          <w:lang w:val="en-GB"/>
-        </w:rPr>
-        <w:t>Madlener</w:t>
-      </w:r>
-      <w:proofErr w:type="spellEnd"/>
-      <w:r>
-        <w:rPr>
-          <w:rFonts w:ascii="Georgia" w:hAnsi="Georgia"/>
-          <w:lang w:val="en-GB"/>
-        </w:rPr>
-        <w:t xml:space="preserve"> R, Turner K. After 35 Years of Economic Energy Rebound Research: Where do we </w:t>
-      </w:r>
-      <w:proofErr w:type="gramStart"/>
-      <w:r>
-        <w:rPr>
-          <w:rFonts w:ascii="Georgia" w:hAnsi="Georgia"/>
-          <w:lang w:val="en-GB"/>
-        </w:rPr>
-        <w:t>stand ?</w:t>
-      </w:r>
-      <w:proofErr w:type="gramEnd"/>
-      <w:r>
-        <w:rPr>
-          <w:rFonts w:ascii="Georgia" w:hAnsi="Georgia"/>
-          <w:lang w:val="en-GB"/>
-        </w:rPr>
-        <w:t xml:space="preserve"> In: </w:t>
-      </w:r>
-      <w:proofErr w:type="spellStart"/>
-      <w:r>
-        <w:rPr>
-          <w:rFonts w:ascii="Georgia" w:hAnsi="Georgia"/>
-          <w:lang w:val="en-GB"/>
-        </w:rPr>
-        <w:t>Santar</w:t>
-      </w:r>
-      <w:proofErr w:type="spellEnd"/>
-      <w:r>
-        <w:rPr>
-          <w:rFonts w:ascii="Georgia" w:hAnsi="Georgia"/>
-          <w:lang w:val="en-GB"/>
-        </w:rPr>
-        <w:t xml:space="preserve">. 2016. 1–26 p. </w:t>
+      <w:r>
+        <w:rPr>
+          <w:rFonts w:ascii="Georgia" w:hAnsi="Georgia"/>
+          <w:lang w:val="en-GB"/>
+        </w:rPr>
+        <w:t xml:space="preserve">Madlener R, Turner K. After 35 Years of Economic Energy Rebound Research: Where do we stand ? In: Santar. 2016. 1–26 p. </w:t>
       </w:r>
     </w:p>
     <w:p>
@@ -2671,39 +2197,7 @@
           <w:rFonts w:ascii="Georgia" w:hAnsi="Georgia"/>
           <w:lang w:val="en-GB"/>
         </w:rPr>
-        <w:t xml:space="preserve">Colmenares G, </w:t>
-      </w:r>
-      <w:proofErr w:type="spellStart"/>
-      <w:r>
-        <w:rPr>
-          <w:rFonts w:ascii="Georgia" w:hAnsi="Georgia"/>
-          <w:lang w:val="en-GB"/>
-        </w:rPr>
-        <w:t>Löschel</w:t>
-      </w:r>
-      <w:proofErr w:type="spellEnd"/>
-      <w:r>
-        <w:rPr>
-          <w:rFonts w:ascii="Georgia" w:hAnsi="Georgia"/>
-          <w:lang w:val="en-GB"/>
-        </w:rPr>
-        <w:t xml:space="preserve"> A, </w:t>
-      </w:r>
-      <w:proofErr w:type="spellStart"/>
-      <w:r>
-        <w:rPr>
-          <w:rFonts w:ascii="Georgia" w:hAnsi="Georgia"/>
-          <w:lang w:val="en-GB"/>
-        </w:rPr>
-        <w:t>Madlener</w:t>
-      </w:r>
-      <w:proofErr w:type="spellEnd"/>
-      <w:r>
-        <w:rPr>
-          <w:rFonts w:ascii="Georgia" w:hAnsi="Georgia"/>
-          <w:lang w:val="en-GB"/>
-        </w:rPr>
-        <w:t xml:space="preserve"> R. The rebound effect representation in climate and energy models. Environ Res Lett. 2020;15(123010):1–35.</w:t>
+        <w:t>Colmenares G, Löschel A, Madlener R. The rebound effect representation in climate and energy models. Environ Res Lett. 2020;15(123010):1–35.</w:t>
       </w:r>
       <w:r>
         <w:t xml:space="preserve"> </w:t>
@@ -2735,7 +2229,7 @@
           <w:b/>
           <w:lang w:val="en-GB"/>
         </w:rPr>
-        <w:t>Christopher Blackburn</w:t>
+        <w:t>Carey King</w:t>
       </w:r>
       <w:r>
         <w:rPr>
@@ -2749,21 +2243,14 @@
           <w:rFonts w:ascii="Georgia" w:hAnsi="Georgia"/>
           <w:lang w:val="en-GB"/>
         </w:rPr>
-        <w:t>R</w:t>
-      </w:r>
-      <w:r>
-        <w:rPr>
-          <w:rFonts w:ascii="Georgia" w:hAnsi="Georgia"/>
-          <w:lang w:val="en-GB"/>
-        </w:rPr>
-        <w:t>esearch Economist in the National Economic Accounts Research Group at the Bureau of Economic Analysis</w:t>
-      </w:r>
-      <w:r>
-        <w:rPr>
-          <w:rFonts w:ascii="Georgia" w:hAnsi="Georgia"/>
-          <w:lang w:val="en-GB"/>
-        </w:rPr>
-        <w:t xml:space="preserve">, United States. </w:t>
+        <w:t>Assistant Director and Research Scientist at the Energy Institute at The University of Texas at Austin, United States.</w:t>
+      </w:r>
+      <w:r>
+        <w:rPr>
+          <w:rFonts w:ascii="Georgia" w:hAnsi="Georgia"/>
+          <w:lang w:val="en-GB"/>
+        </w:rPr>
+        <w:t xml:space="preserve"> </w:t>
       </w:r>
     </w:p>
     <w:p>
@@ -2782,14 +2269,14 @@
         </w:rPr>
         <w:t xml:space="preserve">Email: </w:t>
       </w:r>
-      <w:hyperlink r:id="rId16" w:history="1">
+      <w:hyperlink r:id="rId12" w:history="1">
         <w:r>
           <w:rPr>
             <w:rStyle w:val="Hyperlink"/>
             <w:rFonts w:ascii="Georgia" w:hAnsi="Georgia"/>
             <w:lang w:val="en-GB"/>
           </w:rPr>
-          <w:t>cblackburn8@gatech.edu</w:t>
+          <w:t>careyking@energy.utexas.edu</w:t>
         </w:r>
       </w:hyperlink>
       <w:r>
@@ -2797,21 +2284,28 @@
           <w:rFonts w:ascii="Georgia" w:hAnsi="Georgia"/>
           <w:lang w:val="en-GB"/>
         </w:rPr>
-        <w:t xml:space="preserve">. We draw on his recent </w:t>
-      </w:r>
-      <w:r>
-        <w:rPr>
-          <w:rFonts w:ascii="Georgia" w:hAnsi="Georgia"/>
-          <w:lang w:val="en-GB"/>
-        </w:rPr>
-        <w:t xml:space="preserve">co-authored </w:t>
-      </w:r>
-      <w:r>
-        <w:rPr>
-          <w:rFonts w:ascii="Georgia" w:hAnsi="Georgia"/>
-          <w:lang w:val="en-GB"/>
-        </w:rPr>
-        <w:t xml:space="preserve">paper, which provides critical insights to consumer theory of rebound: </w:t>
+        <w:t xml:space="preserve">. </w:t>
+      </w:r>
+      <w:r>
+        <w:rPr>
+          <w:rFonts w:ascii="Georgia" w:hAnsi="Georgia"/>
+          <w:lang w:val="en-GB"/>
+        </w:rPr>
+        <w:t>Dr. King has wide experience in energy and energy policy</w:t>
+      </w:r>
+      <w:r>
+        <w:rPr>
+          <w:rFonts w:ascii="Georgia" w:hAnsi="Georgia"/>
+          <w:lang w:val="en-GB"/>
+        </w:rPr>
+        <w:t>, making him a good reviewer for this paper</w:t>
+      </w:r>
+      <w:r>
+        <w:rPr>
+          <w:rFonts w:ascii="Georgia" w:hAnsi="Georgia"/>
+          <w:lang w:val="en-GB"/>
+        </w:rPr>
+        <w:t>.</w:t>
       </w:r>
     </w:p>
     <w:p>
@@ -2830,25 +2324,55 @@
       <w:r>
         <w:rPr>
           <w:rFonts w:ascii="Georgia" w:hAnsi="Georgia"/>
-          <w:lang w:val="en-GB"/>
-        </w:rPr>
-        <w:t>Blackburn CJ, Moreno-</w:t>
-      </w:r>
-      <w:proofErr w:type="spellStart"/>
-      <w:r>
-        <w:rPr>
-          <w:rFonts w:ascii="Georgia" w:hAnsi="Georgia"/>
-          <w:lang w:val="en-GB"/>
-        </w:rPr>
-        <w:t>cruz</w:t>
-      </w:r>
-      <w:proofErr w:type="spellEnd"/>
-      <w:r>
-        <w:rPr>
-          <w:rFonts w:ascii="Georgia" w:hAnsi="Georgia"/>
-          <w:lang w:val="en-GB"/>
-        </w:rPr>
-        <w:t xml:space="preserve"> J. Energy Efficiency in General Equilibrium with Input-Output Linkages. BEA Working Paper Series, WP2020-1. 2020;(October).</w:t>
+          <w:i/>
+          <w:iCs/>
+          <w:lang w:val="en-GB"/>
+        </w:rPr>
+        <w:t>The Economic Superorganism: Beyond the competing narratives on energy, growth, and policy</w:t>
+      </w:r>
+      <w:r>
+        <w:rPr>
+          <w:rFonts w:ascii="Georgia" w:hAnsi="Georgia"/>
+          <w:lang w:val="en-GB"/>
+        </w:rPr>
+        <w:t>.</w:t>
+      </w:r>
+    </w:p>
+    <w:p>
+      <w:pPr>
+        <w:pStyle w:val="ListParagraph"/>
+        <w:numPr>
+          <w:ilvl w:val="1"/>
+          <w:numId w:val="5"/>
+        </w:numPr>
+        <w:jc w:val="both"/>
+        <w:rPr>
+          <w:rFonts w:ascii="Georgia" w:hAnsi="Georgia"/>
+          <w:lang w:val="en-GB"/>
+        </w:rPr>
+      </w:pPr>
+      <w:r>
+        <w:rPr>
+          <w:rFonts w:ascii="Georgia" w:hAnsi="Georgia"/>
+          <w:lang w:val="en-GB"/>
+        </w:rPr>
+        <w:t xml:space="preserve">C. W. King. An integrated biophysical and economic modeling framework for long-term sustainability analysis: the HARMONEY model. </w:t>
+      </w:r>
+      <w:r>
+        <w:rPr>
+          <w:rFonts w:ascii="Georgia" w:hAnsi="Georgia"/>
+          <w:i/>
+          <w:iCs/>
+          <w:lang w:val="en-GB"/>
+        </w:rPr>
+        <w:t>Ecological Economics</w:t>
+      </w:r>
+      <w:r>
+        <w:rPr>
+          <w:rFonts w:ascii="Georgia" w:hAnsi="Georgia"/>
+          <w:lang w:val="en-GB"/>
+        </w:rPr>
+        <w:t>, 169C(106464):1–21, 2020.</w:t>
       </w:r>
     </w:p>
     <w:p>
@@ -3087,24 +2611,13 @@
         </w:rPr>
         <w:t xml:space="preserve">. First, we provide the R-code packages and links for the reader. Second, we will make available our excel-based example sheets in a University of Leeds data repository, which has a permanent </w:t>
       </w:r>
-      <w:del w:id="41" w:author="Matthew Heun" w:date="2021-06-15T07:58:00Z">
-        <w:r>
-          <w:rPr>
-            <w:rFonts w:ascii="Georgia" w:hAnsi="Georgia"/>
-            <w:lang w:val="en-GB"/>
-          </w:rPr>
-          <w:delText xml:space="preserve">doi </w:delText>
-        </w:r>
-      </w:del>
-      <w:ins w:id="42" w:author="Matthew Heun" w:date="2021-06-15T07:58:00Z">
-        <w:r>
-          <w:rPr>
-            <w:rFonts w:ascii="Georgia" w:hAnsi="Georgia"/>
-            <w:lang w:val="en-GB"/>
-          </w:rPr>
-          <w:t xml:space="preserve">DOI </w:t>
-        </w:r>
-      </w:ins>
+      <w:r>
+        <w:rPr>
+          <w:rFonts w:ascii="Georgia" w:hAnsi="Georgia"/>
+          <w:lang w:val="en-GB"/>
+        </w:rPr>
+        <w:t xml:space="preserve">DOI </w:t>
+      </w:r>
       <w:r>
         <w:rPr>
           <w:rFonts w:ascii="Georgia" w:hAnsi="Georgia"/>
@@ -3117,7 +2630,21 @@
           <w:rFonts w:ascii="Georgia" w:hAnsi="Georgia"/>
           <w:lang w:val="en-GB"/>
         </w:rPr>
-        <w:t xml:space="preserve">. If this submission moves to publication open access will </w:t>
+        <w:t>. If this submission moves to publication</w:t>
+      </w:r>
+      <w:r>
+        <w:rPr>
+          <w:rFonts w:ascii="Georgia" w:hAnsi="Georgia"/>
+          <w:lang w:val="en-GB"/>
+        </w:rPr>
+        <w:t>,</w:t>
+      </w:r>
+      <w:r>
+        <w:rPr>
+          <w:rFonts w:ascii="Georgia" w:hAnsi="Georgia"/>
+          <w:lang w:val="en-GB"/>
+        </w:rPr>
+        <w:t xml:space="preserve"> open access will </w:t>
       </w:r>
       <w:r>
         <w:rPr>
@@ -3131,37 +2658,33 @@
       <w:pPr>
         <w:jc w:val="both"/>
         <w:rPr>
-          <w:ins w:id="43" w:author="Matthew Heun" w:date="2021-06-15T07:57:00Z"/>
-          <w:rFonts w:ascii="Georgia" w:hAnsi="Georgia"/>
-          <w:lang w:val="en-GB"/>
-        </w:rPr>
-      </w:pPr>
-    </w:p>
-    <w:p>
-      <w:pPr>
-        <w:jc w:val="both"/>
-        <w:rPr>
-          <w:ins w:id="44" w:author="Matthew Heun" w:date="2021-06-15T07:57:00Z"/>
-          <w:rFonts w:ascii="Georgia" w:hAnsi="Georgia"/>
-          <w:lang w:val="en-GB"/>
-        </w:rPr>
-      </w:pPr>
-    </w:p>
-    <w:p>
-      <w:pPr>
-        <w:jc w:val="both"/>
-        <w:rPr>
-          <w:ins w:id="45" w:author="Matthew Heun" w:date="2021-06-15T07:57:00Z"/>
-          <w:rFonts w:ascii="Georgia" w:hAnsi="Georgia"/>
-          <w:lang w:val="en-GB"/>
-        </w:rPr>
-      </w:pPr>
-    </w:p>
-    <w:p>
-      <w:pPr>
-        <w:jc w:val="both"/>
-        <w:rPr>
-          <w:ins w:id="46" w:author="Matthew Heun" w:date="2021-06-15T07:57:00Z"/>
+          <w:rFonts w:ascii="Georgia" w:hAnsi="Georgia"/>
+          <w:lang w:val="en-GB"/>
+        </w:rPr>
+      </w:pPr>
+    </w:p>
+    <w:p>
+      <w:pPr>
+        <w:jc w:val="both"/>
+        <w:rPr>
+          <w:rFonts w:ascii="Georgia" w:hAnsi="Georgia"/>
+          <w:lang w:val="en-GB"/>
+        </w:rPr>
+      </w:pPr>
+    </w:p>
+    <w:p>
+      <w:pPr>
+        <w:jc w:val="both"/>
+        <w:rPr>
+          <w:rFonts w:ascii="Georgia" w:hAnsi="Georgia"/>
+          <w:lang w:val="en-GB"/>
+        </w:rPr>
+      </w:pPr>
+    </w:p>
+    <w:p>
+      <w:pPr>
+        <w:jc w:val="both"/>
+        <w:rPr>
           <w:rFonts w:ascii="Georgia" w:hAnsi="Georgia"/>
           <w:lang w:val="en-GB"/>
         </w:rPr>
@@ -3190,7 +2713,6 @@
           <w:rFonts w:ascii="Georgia" w:hAnsi="Georgia"/>
           <w:lang w:val="en-GB"/>
         </w:rPr>
-        <w:lastRenderedPageBreak/>
         <w:t>Finally, w</w:t>
       </w:r>
       <w:r>
@@ -3279,6 +2801,13 @@
         </w:rPr>
         <w:t xml:space="preserve"> </w:t>
       </w:r>
+      <w:r>
+        <w:rPr>
+          <w:rFonts w:ascii="Georgia" w:hAnsi="Georgia"/>
+          <w:lang w:val="en-GB"/>
+        </w:rPr>
+        <w:t>We thank you for your consideration of our work.</w:t>
+      </w:r>
     </w:p>
     <w:p>
       <w:pPr>
@@ -3294,7 +2823,6 @@
       <w:pPr>
         <w:jc w:val="both"/>
         <w:rPr>
-          <w:ins w:id="47" w:author="Matthew Heun" w:date="2021-06-15T07:57:00Z"/>
           <w:rFonts w:ascii="Georgia" w:hAnsi="Georgia"/>
           <w:lang w:val="en-GB"/>
         </w:rPr>
@@ -3311,37 +2839,33 @@
       <w:pPr>
         <w:jc w:val="both"/>
         <w:rPr>
-          <w:ins w:id="48" w:author="Matthew Heun" w:date="2021-06-15T07:57:00Z"/>
-          <w:rFonts w:ascii="Georgia" w:hAnsi="Georgia"/>
-          <w:lang w:val="en-GB"/>
-        </w:rPr>
-      </w:pPr>
-    </w:p>
-    <w:p>
-      <w:pPr>
-        <w:jc w:val="both"/>
-        <w:rPr>
-          <w:ins w:id="49" w:author="Matthew Heun" w:date="2021-06-15T07:57:00Z"/>
-          <w:rFonts w:ascii="Georgia" w:hAnsi="Georgia"/>
-          <w:lang w:val="en-GB"/>
-        </w:rPr>
-      </w:pPr>
-    </w:p>
-    <w:p>
-      <w:pPr>
-        <w:jc w:val="both"/>
-        <w:rPr>
-          <w:ins w:id="50" w:author="Matthew Heun" w:date="2021-06-15T07:57:00Z"/>
-          <w:rFonts w:ascii="Georgia" w:hAnsi="Georgia"/>
-          <w:lang w:val="en-GB"/>
-        </w:rPr>
-      </w:pPr>
-    </w:p>
-    <w:p>
-      <w:pPr>
-        <w:jc w:val="both"/>
-        <w:rPr>
-          <w:ins w:id="51" w:author="Matthew Heun" w:date="2021-06-15T07:57:00Z"/>
+          <w:rFonts w:ascii="Georgia" w:hAnsi="Georgia"/>
+          <w:lang w:val="en-GB"/>
+        </w:rPr>
+      </w:pPr>
+    </w:p>
+    <w:p>
+      <w:pPr>
+        <w:jc w:val="both"/>
+        <w:rPr>
+          <w:rFonts w:ascii="Georgia" w:hAnsi="Georgia"/>
+          <w:lang w:val="en-GB"/>
+        </w:rPr>
+      </w:pPr>
+    </w:p>
+    <w:p>
+      <w:pPr>
+        <w:jc w:val="both"/>
+        <w:rPr>
+          <w:rFonts w:ascii="Georgia" w:hAnsi="Georgia"/>
+          <w:lang w:val="en-GB"/>
+        </w:rPr>
+      </w:pPr>
+    </w:p>
+    <w:p>
+      <w:pPr>
+        <w:jc w:val="both"/>
+        <w:rPr>
           <w:rFonts w:ascii="Georgia" w:hAnsi="Georgia"/>
           <w:lang w:val="en-GB"/>
         </w:rPr>
@@ -3373,7 +2897,7 @@
       </w:r>
     </w:p>
     <w:sectPr>
-      <w:footerReference w:type="default" r:id="rId17"/>
+      <w:footerReference w:type="default" r:id="rId13"/>
       <w:pgSz w:w="12240" w:h="15840"/>
       <w:pgMar w:top="1701" w:right="1440" w:bottom="1440" w:left="1945" w:header="720" w:footer="720" w:gutter="0"/>
       <w:cols w:space="720"/>
@@ -3381,45 +2905,6 @@
     </w:sectPr>
   </w:body>
 </w:document>
-</file>
-
-<file path=word/comments.xml><?xml version="1.0" encoding="utf-8"?>
-<w:comments xmlns:wpc="http://schemas.microsoft.com/office/word/2010/wordprocessingCanvas" xmlns:cx="http://schemas.microsoft.com/office/drawing/2014/chartex" xmlns:cx1="http://schemas.microsoft.com/office/drawing/2015/9/8/chartex" xmlns:cx2="http://schemas.microsoft.com/office/drawing/2015/10/21/chartex" xmlns:cx3="http://schemas.microsoft.com/office/drawing/2016/5/9/chartex" xmlns:cx4="http://schemas.microsoft.com/office/drawing/2016/5/10/chartex" xmlns:cx5="http://schemas.microsoft.com/office/drawing/2016/5/11/chartex" xmlns:cx6="http://schemas.microsoft.com/office/drawing/2016/5/12/chartex" xmlns:cx7="http://schemas.microsoft.com/office/drawing/2016/5/13/chartex" xmlns:cx8="http://schemas.microsoft.com/office/drawing/2016/5/14/chartex" xmlns:mc="http://schemas.openxmlformats.org/markup-compatibility/2006" xmlns:aink="http://schemas.microsoft.com/office/drawing/2016/ink" xmlns:am3d="http://schemas.microsoft.com/office/drawing/2017/model3d" xmlns:o="urn:schemas-microsoft-com:office:office" xmlns:r="http://schemas.openxmlformats.org/officeDocument/2006/relationships" xmlns:m="http://schemas.openxmlformats.org/officeDocument/2006/math" xmlns:v="urn:schemas-microsoft-com:vml" xmlns:wp14="http://schemas.microsoft.com/office/word/2010/wordprocessingDrawing" xmlns:wp="http://schemas.openxmlformats.org/drawingml/2006/wordprocessingDrawing" xmlns:w10="urn:schemas-microsoft-com:office:word" xmlns:w="http://schemas.openxmlformats.org/wordprocessingml/2006/main" xmlns:w14="http://schemas.microsoft.com/office/word/2010/wordml" xmlns:w15="http://schemas.microsoft.com/office/word/2012/wordml" xmlns:w16cex="http://schemas.microsoft.com/office/word/2018/wordml/cex" xmlns:w16cid="http://schemas.microsoft.com/office/word/2016/wordml/cid" xmlns:w16="http://schemas.microsoft.com/office/word/2018/wordml" xmlns:w16se="http://schemas.microsoft.com/office/word/2015/wordml/symex" xmlns:wpg="http://schemas.microsoft.com/office/word/2010/wordprocessingGroup" xmlns:wpi="http://schemas.microsoft.com/office/word/2010/wordprocessingInk" xmlns:wne="http://schemas.microsoft.com/office/word/2006/wordml" xmlns:wps="http://schemas.microsoft.com/office/word/2010/wordprocessingShape" mc:Ignorable="w14 w15 w16se w16cid w16 w16cex wp14">
-  <w:comment w:id="35" w:author="Gregor" w:date="2021-06-14T09:58:00Z" w:initials="MOU">
-    <w:p>
-      <w:pPr>
-        <w:pStyle w:val="CommentText"/>
-      </w:pPr>
-      <w:r>
-        <w:rPr>
-          <w:rStyle w:val="CommentReference"/>
-        </w:rPr>
-        <w:annotationRef/>
-      </w:r>
-      <w:r>
-        <w:t>Unclear what this means. The energy efficiency improvement?</w:t>
-      </w:r>
-    </w:p>
-  </w:comment>
-</w:comments>
-</file>
-
-<file path=word/commentsExtended.xml><?xml version="1.0" encoding="utf-8"?>
-<w15:commentsEx xmlns:wpc="http://schemas.microsoft.com/office/word/2010/wordprocessingCanvas" xmlns:cx="http://schemas.microsoft.com/office/drawing/2014/chartex" xmlns:cx1="http://schemas.microsoft.com/office/drawing/2015/9/8/chartex" xmlns:cx2="http://schemas.microsoft.com/office/drawing/2015/10/21/chartex" xmlns:cx3="http://schemas.microsoft.com/office/drawing/2016/5/9/chartex" xmlns:cx4="http://schemas.microsoft.com/office/drawing/2016/5/10/chartex" xmlns:cx5="http://schemas.microsoft.com/office/drawing/2016/5/11/chartex" xmlns:cx6="http://schemas.microsoft.com/office/drawing/2016/5/12/chartex" xmlns:cx7="http://schemas.microsoft.com/office/drawing/2016/5/13/chartex" xmlns:cx8="http://schemas.microsoft.com/office/drawing/2016/5/14/chartex" xmlns:mc="http://schemas.openxmlformats.org/markup-compatibility/2006" xmlns:aink="http://schemas.microsoft.com/office/drawing/2016/ink" xmlns:am3d="http://schemas.microsoft.com/office/drawing/2017/model3d" xmlns:o="urn:schemas-microsoft-com:office:office" xmlns:r="http://schemas.openxmlformats.org/officeDocument/2006/relationships" xmlns:m="http://schemas.openxmlformats.org/officeDocument/2006/math" xmlns:v="urn:schemas-microsoft-com:vml" xmlns:wp14="http://schemas.microsoft.com/office/word/2010/wordprocessingDrawing" xmlns:wp="http://schemas.openxmlformats.org/drawingml/2006/wordprocessingDrawing" xmlns:w10="urn:schemas-microsoft-com:office:word" xmlns:w="http://schemas.openxmlformats.org/wordprocessingml/2006/main" xmlns:w14="http://schemas.microsoft.com/office/word/2010/wordml" xmlns:w15="http://schemas.microsoft.com/office/word/2012/wordml" xmlns:w16cex="http://schemas.microsoft.com/office/word/2018/wordml/cex" xmlns:w16cid="http://schemas.microsoft.com/office/word/2016/wordml/cid" xmlns:w16="http://schemas.microsoft.com/office/word/2018/wordml" xmlns:w16se="http://schemas.microsoft.com/office/word/2015/wordml/symex" xmlns:wpg="http://schemas.microsoft.com/office/word/2010/wordprocessingGroup" xmlns:wpi="http://schemas.microsoft.com/office/word/2010/wordprocessingInk" xmlns:wne="http://schemas.microsoft.com/office/word/2006/wordml" xmlns:wps="http://schemas.microsoft.com/office/word/2010/wordprocessingShape" mc:Ignorable="w14 w15 w16se w16cid w16 w16cex wp14">
-  <w15:commentEx w15:paraId="0469457F" w15:done="0"/>
-</w15:commentsEx>
-</file>
-
-<file path=word/commentsExtensible.xml><?xml version="1.0" encoding="utf-8"?>
-<w16cex:commentsExtensible xmlns:wpc="http://schemas.microsoft.com/office/word/2010/wordprocessingCanvas" xmlns:cx="http://schemas.microsoft.com/office/drawing/2014/chartex" xmlns:cx1="http://schemas.microsoft.com/office/drawing/2015/9/8/chartex" xmlns:cx2="http://schemas.microsoft.com/office/drawing/2015/10/21/chartex" xmlns:cx3="http://schemas.microsoft.com/office/drawing/2016/5/9/chartex" xmlns:cx4="http://schemas.microsoft.com/office/drawing/2016/5/10/chartex" xmlns:cx5="http://schemas.microsoft.com/office/drawing/2016/5/11/chartex" xmlns:cx6="http://schemas.microsoft.com/office/drawing/2016/5/12/chartex" xmlns:cx7="http://schemas.microsoft.com/office/drawing/2016/5/13/chartex" xmlns:cx8="http://schemas.microsoft.com/office/drawing/2016/5/14/chartex" xmlns:mc="http://schemas.openxmlformats.org/markup-compatibility/2006" xmlns:aink="http://schemas.microsoft.com/office/drawing/2016/ink" xmlns:am3d="http://schemas.microsoft.com/office/drawing/2017/model3d" xmlns:o="urn:schemas-microsoft-com:office:office" xmlns:r="http://schemas.openxmlformats.org/officeDocument/2006/relationships" xmlns:m="http://schemas.openxmlformats.org/officeDocument/2006/math" xmlns:v="urn:schemas-microsoft-com:vml" xmlns:wp14="http://schemas.microsoft.com/office/word/2010/wordprocessingDrawing" xmlns:wp="http://schemas.openxmlformats.org/drawingml/2006/wordprocessingDrawing" xmlns:w10="urn:schemas-microsoft-com:office:word" xmlns:w="http://schemas.openxmlformats.org/wordprocessingml/2006/main" xmlns:w14="http://schemas.microsoft.com/office/word/2010/wordml" xmlns:w15="http://schemas.microsoft.com/office/word/2012/wordml" xmlns:w16cex="http://schemas.microsoft.com/office/word/2018/wordml/cex" xmlns:w16cid="http://schemas.microsoft.com/office/word/2016/wordml/cid" xmlns:w16="http://schemas.microsoft.com/office/word/2018/wordml" xmlns:w16se="http://schemas.microsoft.com/office/word/2015/wordml/symex" xmlns:wpg="http://schemas.microsoft.com/office/word/2010/wordprocessingGroup" xmlns:wpi="http://schemas.microsoft.com/office/word/2010/wordprocessingInk" xmlns:wne="http://schemas.microsoft.com/office/word/2006/wordml" xmlns:wps="http://schemas.microsoft.com/office/word/2010/wordprocessingShape" mc:Ignorable="w14 w15 w16se w16cid w16 w16cex wp14">
-  <w16cex:commentExtensible w16cex:durableId="2471A6C7" w16cex:dateUtc="2021-06-14T13:58:00Z"/>
-</w16cex:commentsExtensible>
-</file>
-
-<file path=word/commentsIds.xml><?xml version="1.0" encoding="utf-8"?>
-<w16cid:commentsIds xmlns:wpc="http://schemas.microsoft.com/office/word/2010/wordprocessingCanvas" xmlns:cx="http://schemas.microsoft.com/office/drawing/2014/chartex" xmlns:cx1="http://schemas.microsoft.com/office/drawing/2015/9/8/chartex" xmlns:cx2="http://schemas.microsoft.com/office/drawing/2015/10/21/chartex" xmlns:cx3="http://schemas.microsoft.com/office/drawing/2016/5/9/chartex" xmlns:cx4="http://schemas.microsoft.com/office/drawing/2016/5/10/chartex" xmlns:cx5="http://schemas.microsoft.com/office/drawing/2016/5/11/chartex" xmlns:cx6="http://schemas.microsoft.com/office/drawing/2016/5/12/chartex" xmlns:cx7="http://schemas.microsoft.com/office/drawing/2016/5/13/chartex" xmlns:cx8="http://schemas.microsoft.com/office/drawing/2016/5/14/chartex" xmlns:mc="http://schemas.openxmlformats.org/markup-compatibility/2006" xmlns:aink="http://schemas.microsoft.com/office/drawing/2016/ink" xmlns:am3d="http://schemas.microsoft.com/office/drawing/2017/model3d" xmlns:o="urn:schemas-microsoft-com:office:office" xmlns:r="http://schemas.openxmlformats.org/officeDocument/2006/relationships" xmlns:m="http://schemas.openxmlformats.org/officeDocument/2006/math" xmlns:v="urn:schemas-microsoft-com:vml" xmlns:wp14="http://schemas.microsoft.com/office/word/2010/wordprocessingDrawing" xmlns:wp="http://schemas.openxmlformats.org/drawingml/2006/wordprocessingDrawing" xmlns:w10="urn:schemas-microsoft-com:office:word" xmlns:w="http://schemas.openxmlformats.org/wordprocessingml/2006/main" xmlns:w14="http://schemas.microsoft.com/office/word/2010/wordml" xmlns:w15="http://schemas.microsoft.com/office/word/2012/wordml" xmlns:w16cex="http://schemas.microsoft.com/office/word/2018/wordml/cex" xmlns:w16cid="http://schemas.microsoft.com/office/word/2016/wordml/cid" xmlns:w16="http://schemas.microsoft.com/office/word/2018/wordml" xmlns:w16se="http://schemas.microsoft.com/office/word/2015/wordml/symex" xmlns:wpg="http://schemas.microsoft.com/office/word/2010/wordprocessingGroup" xmlns:wpi="http://schemas.microsoft.com/office/word/2010/wordprocessingInk" xmlns:wne="http://schemas.microsoft.com/office/word/2006/wordml" xmlns:wps="http://schemas.microsoft.com/office/word/2010/wordprocessingShape" mc:Ignorable="w14 w15 w16se w16cid w16 w16cex wp14">
-  <w16cid:commentId w16cid:paraId="0469457F" w16cid:durableId="2471A6C7"/>
-</w16cid:commentsIds>
 </file>
 
 <file path=word/endnotes.xml><?xml version="1.0" encoding="utf-8"?>
@@ -4121,17 +3606,6 @@
     <w:abstractNumId w:val="0"/>
   </w:num>
 </w:numbering>
-</file>
-
-<file path=word/people.xml><?xml version="1.0" encoding="utf-8"?>
-<w15:people xmlns:wpc="http://schemas.microsoft.com/office/word/2010/wordprocessingCanvas" xmlns:cx="http://schemas.microsoft.com/office/drawing/2014/chartex" xmlns:cx1="http://schemas.microsoft.com/office/drawing/2015/9/8/chartex" xmlns:cx2="http://schemas.microsoft.com/office/drawing/2015/10/21/chartex" xmlns:cx3="http://schemas.microsoft.com/office/drawing/2016/5/9/chartex" xmlns:cx4="http://schemas.microsoft.com/office/drawing/2016/5/10/chartex" xmlns:cx5="http://schemas.microsoft.com/office/drawing/2016/5/11/chartex" xmlns:cx6="http://schemas.microsoft.com/office/drawing/2016/5/12/chartex" xmlns:cx7="http://schemas.microsoft.com/office/drawing/2016/5/13/chartex" xmlns:cx8="http://schemas.microsoft.com/office/drawing/2016/5/14/chartex" xmlns:mc="http://schemas.openxmlformats.org/markup-compatibility/2006" xmlns:aink="http://schemas.microsoft.com/office/drawing/2016/ink" xmlns:am3d="http://schemas.microsoft.com/office/drawing/2017/model3d" xmlns:o="urn:schemas-microsoft-com:office:office" xmlns:r="http://schemas.openxmlformats.org/officeDocument/2006/relationships" xmlns:m="http://schemas.openxmlformats.org/officeDocument/2006/math" xmlns:v="urn:schemas-microsoft-com:vml" xmlns:wp14="http://schemas.microsoft.com/office/word/2010/wordprocessingDrawing" xmlns:wp="http://schemas.openxmlformats.org/drawingml/2006/wordprocessingDrawing" xmlns:w10="urn:schemas-microsoft-com:office:word" xmlns:w="http://schemas.openxmlformats.org/wordprocessingml/2006/main" xmlns:w14="http://schemas.microsoft.com/office/word/2010/wordml" xmlns:w15="http://schemas.microsoft.com/office/word/2012/wordml" xmlns:w16cex="http://schemas.microsoft.com/office/word/2018/wordml/cex" xmlns:w16cid="http://schemas.microsoft.com/office/word/2016/wordml/cid" xmlns:w16="http://schemas.microsoft.com/office/word/2018/wordml" xmlns:w16se="http://schemas.microsoft.com/office/word/2015/wordml/symex" xmlns:wpg="http://schemas.microsoft.com/office/word/2010/wordprocessingGroup" xmlns:wpi="http://schemas.microsoft.com/office/word/2010/wordprocessingInk" xmlns:wne="http://schemas.microsoft.com/office/word/2006/wordml" xmlns:wps="http://schemas.microsoft.com/office/word/2010/wordprocessingShape" mc:Ignorable="w14 w15 w16se w16cid w16 w16cex wp14">
-  <w15:person w15:author="Gregor">
-    <w15:presenceInfo w15:providerId="None" w15:userId="Gregor"/>
-  </w15:person>
-  <w15:person w15:author="Matthew Heun">
-    <w15:presenceInfo w15:providerId="AD" w15:userId="S::mkh2@calvin.edu::790ed012-1f73-4faf-8a49-cb7986d89887"/>
-  </w15:person>
-</w15:people>
 </file>
 
 <file path=word/styles.xml><?xml version="1.0" encoding="utf-8"?>

</xml_diff>

<commit_message>
Edits to cover letter.
</commit_message>
<xml_diff>
--- a/Submissions/01 First submission to Energy Economics/2021_06_13a_Energy Economics cover letter.docx
+++ b/Submissions/01 First submission to Energy Economics/2021_06_13a_Energy Economics cover letter.docx
@@ -226,7 +226,14 @@
           <w:rFonts w:ascii="Georgia" w:hAnsi="Georgia"/>
           <w:lang w:val="en-GB"/>
         </w:rPr>
-        <w:t xml:space="preserve">to </w:t>
+        <w:t>to</w:t>
+      </w:r>
+      <w:r>
+        <w:rPr>
+          <w:rFonts w:ascii="Georgia" w:hAnsi="Georgia"/>
+          <w:lang w:val="en-GB"/>
+        </w:rPr>
+        <w:br/>
       </w:r>
       <w:r>
         <w:rPr>
@@ -280,7 +287,6 @@
         <w:rPr>
           <w:rFonts w:ascii="Georgia" w:hAnsi="Georgia"/>
           <w:b/>
-          <w:color w:val="FF0000"/>
           <w:lang w:val="en-GB"/>
         </w:rPr>
       </w:pPr>
@@ -288,10 +294,9 @@
         <w:rPr>
           <w:rFonts w:ascii="Georgia" w:hAnsi="Georgia"/>
           <w:b/>
-          <w:color w:val="FF0000"/>
-          <w:lang w:val="en-GB"/>
-        </w:rPr>
-        <w:t>Analytical support estimating micro and macro rebound effects for particular energy efficiency upgrades</w:t>
+          <w:lang w:val="en-GB"/>
+        </w:rPr>
+        <w:t>A comprehensive, partial-equilibrium</w:t>
       </w:r>
     </w:p>
     <w:p>
@@ -299,6 +304,32 @@
         <w:jc w:val="center"/>
         <w:rPr>
           <w:rFonts w:ascii="Georgia" w:hAnsi="Georgia"/>
+          <w:b/>
+          <w:lang w:val="en-GB"/>
+        </w:rPr>
+      </w:pPr>
+      <w:r>
+        <w:rPr>
+          <w:rFonts w:ascii="Georgia" w:hAnsi="Georgia"/>
+          <w:b/>
+          <w:lang w:val="en-GB"/>
+        </w:rPr>
+        <w:t>en</w:t>
+      </w:r>
+      <w:r>
+        <w:rPr>
+          <w:rFonts w:ascii="Georgia" w:hAnsi="Georgia"/>
+          <w:b/>
+          <w:lang w:val="en-GB"/>
+        </w:rPr>
+        <w:t>ergy rebound analysis framework</w:t>
+      </w:r>
+    </w:p>
+    <w:p>
+      <w:pPr>
+        <w:jc w:val="center"/>
+        <w:rPr>
+          <w:rFonts w:ascii="Georgia" w:hAnsi="Georgia"/>
           <w:lang w:val="en-GB"/>
         </w:rPr>
       </w:pPr>
@@ -329,12 +360,29 @@
           <w:lang w:val="en-GB"/>
         </w:rPr>
       </w:pPr>
-      <w:r>
-        <w:rPr>
-          <w:rFonts w:ascii="Georgia" w:hAnsi="Georgia"/>
-          <w:lang w:val="en-GB"/>
-        </w:rPr>
-        <w:t xml:space="preserve">Matthew K. Heun </w:t>
+    </w:p>
+    <w:p>
+      <w:pPr>
+        <w:jc w:val="both"/>
+        <w:rPr>
+          <w:rFonts w:ascii="Georgia" w:hAnsi="Georgia"/>
+          <w:lang w:val="en-GB"/>
+        </w:rPr>
+      </w:pPr>
+      <w:r>
+        <w:rPr>
+          <w:rFonts w:ascii="Georgia" w:hAnsi="Georgia"/>
+          <w:lang w:val="en-GB"/>
+        </w:rPr>
+        <w:t xml:space="preserve">Matthew K. </w:t>
+      </w:r>
+      <w:proofErr w:type="spellStart"/>
+      <w:r>
+        <w:rPr>
+          <w:rFonts w:ascii="Georgia" w:hAnsi="Georgia"/>
+          <w:lang w:val="en-GB"/>
+        </w:rPr>
+        <w:t>Heun</w:t>
       </w:r>
       <w:r>
         <w:rPr>
@@ -342,36 +390,55 @@
           <w:vertAlign w:val="superscript"/>
           <w:lang w:val="en-GB"/>
         </w:rPr>
-        <w:t>a*</w:t>
-      </w:r>
-      <w:r>
-        <w:rPr>
-          <w:rFonts w:ascii="Georgia" w:hAnsi="Georgia"/>
-          <w:lang w:val="en-GB"/>
-        </w:rPr>
-        <w:t xml:space="preserve">, Gregor Semieniuk </w:t>
-      </w:r>
+        <w:t>a</w:t>
+      </w:r>
+      <w:proofErr w:type="spellEnd"/>
       <w:r>
         <w:rPr>
           <w:rFonts w:ascii="Georgia" w:hAnsi="Georgia"/>
           <w:vertAlign w:val="superscript"/>
           <w:lang w:val="en-GB"/>
         </w:rPr>
+        <w:t>*</w:t>
+      </w:r>
+      <w:r>
+        <w:rPr>
+          <w:rFonts w:ascii="Georgia" w:hAnsi="Georgia"/>
+          <w:lang w:val="en-GB"/>
+        </w:rPr>
+        <w:t xml:space="preserve">, Gregor </w:t>
+      </w:r>
+      <w:proofErr w:type="spellStart"/>
+      <w:r>
+        <w:rPr>
+          <w:rFonts w:ascii="Georgia" w:hAnsi="Georgia"/>
+          <w:lang w:val="en-GB"/>
+        </w:rPr>
+        <w:t>Semieniuk</w:t>
+      </w:r>
+      <w:r>
+        <w:rPr>
+          <w:rFonts w:ascii="Georgia" w:hAnsi="Georgia"/>
+          <w:vertAlign w:val="superscript"/>
+          <w:lang w:val="en-GB"/>
+        </w:rPr>
         <w:t>b</w:t>
       </w:r>
-      <w:r>
-        <w:rPr>
-          <w:rFonts w:ascii="Georgia" w:hAnsi="Georgia"/>
-          <w:lang w:val="en-GB"/>
-        </w:rPr>
-        <w:t>, Paul E. Brockway</w:t>
-      </w:r>
-      <w:r>
-        <w:rPr>
-          <w:rFonts w:ascii="Georgia" w:hAnsi="Georgia"/>
-          <w:lang w:val="en-GB"/>
-        </w:rPr>
-        <w:t xml:space="preserve"> </w:t>
+      <w:proofErr w:type="spellEnd"/>
+      <w:r>
+        <w:rPr>
+          <w:rFonts w:ascii="Georgia" w:hAnsi="Georgia"/>
+          <w:lang w:val="en-GB"/>
+        </w:rPr>
+        <w:t xml:space="preserve">, Paul E. </w:t>
+      </w:r>
+      <w:proofErr w:type="spellStart"/>
+      <w:r>
+        <w:rPr>
+          <w:rFonts w:ascii="Georgia" w:hAnsi="Georgia"/>
+          <w:lang w:val="en-GB"/>
+        </w:rPr>
+        <w:t>Brockway</w:t>
       </w:r>
       <w:r>
         <w:rPr>
@@ -381,13 +448,7 @@
         </w:rPr>
         <w:t>c</w:t>
       </w:r>
-      <w:r>
-        <w:rPr>
-          <w:rFonts w:ascii="Georgia" w:hAnsi="Georgia"/>
-          <w:lang w:val="en-GB"/>
-        </w:rPr>
-        <w:t>;</w:t>
-      </w:r>
+      <w:proofErr w:type="spellEnd"/>
     </w:p>
     <w:p>
       <w:pPr>
@@ -411,6 +472,8 @@
           <w:lang w:val="en-GB"/>
         </w:rPr>
       </w:pPr>
+      <w:proofErr w:type="spellStart"/>
+      <w:proofErr w:type="gramStart"/>
       <w:r>
         <w:rPr>
           <w:rFonts w:ascii="Georgia" w:hAnsi="Georgia"/>
@@ -419,6 +482,8 @@
         </w:rPr>
         <w:t>a</w:t>
       </w:r>
+      <w:proofErr w:type="spellEnd"/>
+      <w:proofErr w:type="gramEnd"/>
       <w:r>
         <w:rPr>
           <w:rFonts w:ascii="Georgia" w:hAnsi="Georgia"/>
@@ -597,15 +662,6 @@
         <w:jc w:val="both"/>
         <w:rPr>
           <w:rFonts w:ascii="Georgia" w:hAnsi="Georgia"/>
-          <w:lang w:val="en-GB"/>
-        </w:rPr>
-      </w:pPr>
-    </w:p>
-    <w:p>
-      <w:pPr>
-        <w:jc w:val="both"/>
-        <w:rPr>
-          <w:rFonts w:ascii="Georgia" w:hAnsi="Georgia"/>
           <w:i/>
           <w:lang w:val="en-GB"/>
         </w:rPr>
@@ -628,6 +684,15 @@
         </w:rPr>
         <w:t>STATEMENT</w:t>
       </w:r>
+    </w:p>
+    <w:p>
+      <w:pPr>
+        <w:jc w:val="both"/>
+        <w:rPr>
+          <w:rFonts w:ascii="Georgia" w:hAnsi="Georgia"/>
+          <w:lang w:val="en-GB"/>
+        </w:rPr>
+      </w:pPr>
     </w:p>
     <w:p>
       <w:pPr>
@@ -715,6 +780,15 @@
           <w:lang w:val="en-GB"/>
         </w:rPr>
       </w:pPr>
+    </w:p>
+    <w:p>
+      <w:pPr>
+        <w:jc w:val="both"/>
+        <w:rPr>
+          <w:rFonts w:ascii="Georgia" w:hAnsi="Georgia"/>
+          <w:lang w:val="en-GB"/>
+        </w:rPr>
+      </w:pPr>
       <w:r>
         <w:rPr>
           <w:rFonts w:ascii="Georgia" w:hAnsi="Georgia"/>
@@ -977,7 +1051,15 @@
           <w:rFonts w:ascii="Georgia" w:hAnsi="Georgia"/>
           <w:lang w:val="en-GB"/>
         </w:rPr>
-        <w:t xml:space="preserve">Further, we develop two empirical case studies, of a car and </w:t>
+        <w:t xml:space="preserve">Further, we develop two </w:t>
+      </w:r>
+      <w:r>
+        <w:rPr>
+          <w:rFonts w:ascii="Georgia" w:hAnsi="Georgia"/>
+          <w:lang w:val="en-GB"/>
+        </w:rPr>
+        <w:lastRenderedPageBreak/>
+        <w:t xml:space="preserve">empirical case studies, of a car and </w:t>
       </w:r>
       <w:r>
         <w:rPr>
@@ -1058,7 +1140,6 @@
           <w:rFonts w:ascii="Georgia" w:hAnsi="Georgia"/>
           <w:lang w:val="en-GB"/>
         </w:rPr>
-        <w:lastRenderedPageBreak/>
         <w:t>We make several novel contributions. First, the framework developed is the most comprehensive yet developed,</w:t>
       </w:r>
       <w:r>
@@ -1670,6 +1751,16 @@
         </w:rPr>
         <w:t xml:space="preserve">REVIEWER SUGGESTIONS </w:t>
       </w:r>
+    </w:p>
+    <w:p>
+      <w:pPr>
+        <w:jc w:val="both"/>
+        <w:rPr>
+          <w:rFonts w:ascii="Georgia" w:hAnsi="Georgia"/>
+          <w:i/>
+          <w:lang w:val="en-GB"/>
+        </w:rPr>
+      </w:pPr>
     </w:p>
     <w:p>
       <w:pPr>
@@ -1690,8 +1781,18 @@
           <w:b/>
           <w:lang w:val="en-GB"/>
         </w:rPr>
-        <w:t>Severin Borenstein</w:t>
-      </w:r>
+        <w:t xml:space="preserve">Severin </w:t>
+      </w:r>
+      <w:proofErr w:type="spellStart"/>
+      <w:r>
+        <w:rPr>
+          <w:rFonts w:ascii="Georgia" w:hAnsi="Georgia"/>
+          <w:b/>
+          <w:lang w:val="en-GB"/>
+        </w:rPr>
+        <w:t>Borenstein</w:t>
+      </w:r>
+      <w:proofErr w:type="spellEnd"/>
       <w:r>
         <w:rPr>
           <w:rFonts w:ascii="Georgia" w:hAnsi="Georgia"/>
@@ -1704,7 +1805,23 @@
           <w:rFonts w:ascii="Georgia" w:hAnsi="Georgia"/>
           <w:lang w:val="en-GB"/>
         </w:rPr>
-        <w:t xml:space="preserve"> E.T. Grether Professor of Business Administration and Public Policy in the Economic Analysis and Policy Group of the Haas School of Business at the University of California, Berkele</w:t>
+        <w:t xml:space="preserve"> E.T. </w:t>
+      </w:r>
+      <w:proofErr w:type="spellStart"/>
+      <w:r>
+        <w:rPr>
+          <w:rFonts w:ascii="Georgia" w:hAnsi="Georgia"/>
+          <w:lang w:val="en-GB"/>
+        </w:rPr>
+        <w:t>Grether</w:t>
+      </w:r>
+      <w:proofErr w:type="spellEnd"/>
+      <w:r>
+        <w:rPr>
+          <w:rFonts w:ascii="Georgia" w:hAnsi="Georgia"/>
+          <w:lang w:val="en-GB"/>
+        </w:rPr>
+        <w:t xml:space="preserve"> Professor of Business Administration and Public Policy in the Economic Analysis and Policy Group of the Haas School of Business at the University of California, Berkele</w:t>
       </w:r>
       <w:r>
         <w:rPr>
@@ -1828,12 +1945,37 @@
           <w:lang w:val="en-GB"/>
         </w:rPr>
       </w:pPr>
-      <w:r>
-        <w:rPr>
-          <w:rFonts w:ascii="Georgia" w:hAnsi="Georgia"/>
-          <w:lang w:val="en-GB"/>
-        </w:rPr>
-        <w:t>Borenstein S. A Microeconomic Framework for Evaluating Energy Efficiency Rebound and Some Implications. Energy J. 2015;36(1):1–21.</w:t>
+      <w:proofErr w:type="spellStart"/>
+      <w:r>
+        <w:rPr>
+          <w:rFonts w:ascii="Georgia" w:hAnsi="Georgia"/>
+          <w:lang w:val="en-GB"/>
+        </w:rPr>
+        <w:t>Borenstein</w:t>
+      </w:r>
+      <w:proofErr w:type="spellEnd"/>
+      <w:r>
+        <w:rPr>
+          <w:rFonts w:ascii="Georgia" w:hAnsi="Georgia"/>
+          <w:lang w:val="en-GB"/>
+        </w:rPr>
+        <w:t xml:space="preserve"> S. </w:t>
+      </w:r>
+      <w:proofErr w:type="gramStart"/>
+      <w:r>
+        <w:rPr>
+          <w:rFonts w:ascii="Georgia" w:hAnsi="Georgia"/>
+          <w:lang w:val="en-GB"/>
+        </w:rPr>
+        <w:t>A</w:t>
+      </w:r>
+      <w:proofErr w:type="gramEnd"/>
+      <w:r>
+        <w:rPr>
+          <w:rFonts w:ascii="Georgia" w:hAnsi="Georgia"/>
+          <w:lang w:val="en-GB"/>
+        </w:rPr>
+        <w:t xml:space="preserve"> Microeconomic Framework for Evaluating Energy Efficiency Rebound and Some Implications. Energy J. 2015;36(1):1–21.</w:t>
       </w:r>
     </w:p>
     <w:p>
@@ -1949,7 +2091,40 @@
           <w:rFonts w:ascii="Georgia" w:hAnsi="Georgia"/>
           <w:lang w:val="en-GB"/>
         </w:rPr>
-        <w:t>Azevedo IL, Sonnberger M, Thomas B, Morgan G, Renn O. The Rebound Effect: Implications of Consumer Behaviour for Robust Energy Policies.</w:t>
+        <w:lastRenderedPageBreak/>
+        <w:t xml:space="preserve">Azevedo IL, </w:t>
+      </w:r>
+      <w:proofErr w:type="spellStart"/>
+      <w:r>
+        <w:rPr>
+          <w:rFonts w:ascii="Georgia" w:hAnsi="Georgia"/>
+          <w:lang w:val="en-GB"/>
+        </w:rPr>
+        <w:t>Sonnberger</w:t>
+      </w:r>
+      <w:proofErr w:type="spellEnd"/>
+      <w:r>
+        <w:rPr>
+          <w:rFonts w:ascii="Georgia" w:hAnsi="Georgia"/>
+          <w:lang w:val="en-GB"/>
+        </w:rPr>
+        <w:t xml:space="preserve"> M, Thomas B, Morgan G, </w:t>
+      </w:r>
+      <w:proofErr w:type="spellStart"/>
+      <w:r>
+        <w:rPr>
+          <w:rFonts w:ascii="Georgia" w:hAnsi="Georgia"/>
+          <w:lang w:val="en-GB"/>
+        </w:rPr>
+        <w:t>Renn</w:t>
+      </w:r>
+      <w:proofErr w:type="spellEnd"/>
+      <w:r>
+        <w:rPr>
+          <w:rFonts w:ascii="Georgia" w:hAnsi="Georgia"/>
+          <w:lang w:val="en-GB"/>
+        </w:rPr>
+        <w:t xml:space="preserve"> O. The Rebound Effect: Implications of Consumer Behaviour for Robust Energy Policies.</w:t>
       </w:r>
       <w:r>
         <w:rPr>
@@ -2002,7 +2177,39 @@
           <w:rFonts w:ascii="Georgia" w:hAnsi="Georgia"/>
           <w:lang w:val="en-GB"/>
         </w:rPr>
-        <w:t xml:space="preserve">Thomas BA, Azevedo IL. Estimating direct and indirect rebound effects for U.S. households with input–output analysis Part 1: Theoretical framework. Ecol Econ. 2013;86:199–210. </w:t>
+        <w:t xml:space="preserve">Thomas BA, Azevedo IL. Estimating direct and indirect rebound effects for U.S. households with input–output analysis Part 1: Theoretical framework. </w:t>
+      </w:r>
+      <w:proofErr w:type="spellStart"/>
+      <w:r>
+        <w:rPr>
+          <w:rFonts w:ascii="Georgia" w:hAnsi="Georgia"/>
+          <w:lang w:val="en-GB"/>
+        </w:rPr>
+        <w:t>Ecol</w:t>
+      </w:r>
+      <w:proofErr w:type="spellEnd"/>
+      <w:r>
+        <w:rPr>
+          <w:rFonts w:ascii="Georgia" w:hAnsi="Georgia"/>
+          <w:lang w:val="en-GB"/>
+        </w:rPr>
+        <w:t xml:space="preserve"> Econ. </w:t>
+      </w:r>
+      <w:proofErr w:type="gramStart"/>
+      <w:r>
+        <w:rPr>
+          <w:rFonts w:ascii="Georgia" w:hAnsi="Georgia"/>
+          <w:lang w:val="en-GB"/>
+        </w:rPr>
+        <w:t>2013;86:199</w:t>
+      </w:r>
+      <w:proofErr w:type="gramEnd"/>
+      <w:r>
+        <w:rPr>
+          <w:rFonts w:ascii="Georgia" w:hAnsi="Georgia"/>
+          <w:lang w:val="en-GB"/>
+        </w:rPr>
+        <w:t xml:space="preserve">–210. </w:t>
       </w:r>
     </w:p>
     <w:p>
@@ -2023,8 +2230,23 @@
           <w:rFonts w:ascii="Georgia" w:hAnsi="Georgia"/>
           <w:lang w:val="en-GB"/>
         </w:rPr>
-        <w:lastRenderedPageBreak/>
-        <w:t>Azevedo IML. Consumer End-Use Energy Efficiency and Rebound Effects. Annu Rev of</w:t>
+        <w:t xml:space="preserve">Azevedo IML. Consumer End-Use Energy Efficiency and Rebound Effects. </w:t>
+      </w:r>
+      <w:proofErr w:type="spellStart"/>
+      <w:r>
+        <w:rPr>
+          <w:rFonts w:ascii="Georgia" w:hAnsi="Georgia"/>
+          <w:lang w:val="en-GB"/>
+        </w:rPr>
+        <w:t>Annu</w:t>
+      </w:r>
+      <w:proofErr w:type="spellEnd"/>
+      <w:r>
+        <w:rPr>
+          <w:rFonts w:ascii="Georgia" w:hAnsi="Georgia"/>
+          <w:lang w:val="en-GB"/>
+        </w:rPr>
+        <w:t xml:space="preserve"> Rev of</w:t>
       </w:r>
       <w:r>
         <w:rPr>
@@ -2038,7 +2260,39 @@
           <w:rFonts w:ascii="Georgia" w:hAnsi="Georgia"/>
           <w:lang w:val="en-GB"/>
         </w:rPr>
-        <w:t>Environment Resour. 2014;39:393–418.</w:t>
+        <w:t xml:space="preserve">Environment </w:t>
+      </w:r>
+      <w:proofErr w:type="spellStart"/>
+      <w:r>
+        <w:rPr>
+          <w:rFonts w:ascii="Georgia" w:hAnsi="Georgia"/>
+          <w:lang w:val="en-GB"/>
+        </w:rPr>
+        <w:t>Resour</w:t>
+      </w:r>
+      <w:proofErr w:type="spellEnd"/>
+      <w:r>
+        <w:rPr>
+          <w:rFonts w:ascii="Georgia" w:hAnsi="Georgia"/>
+          <w:lang w:val="en-GB"/>
+        </w:rPr>
+        <w:t xml:space="preserve">. </w:t>
+      </w:r>
+      <w:proofErr w:type="gramStart"/>
+      <w:r>
+        <w:rPr>
+          <w:rFonts w:ascii="Georgia" w:hAnsi="Georgia"/>
+          <w:lang w:val="en-GB"/>
+        </w:rPr>
+        <w:t>2014;39:393</w:t>
+      </w:r>
+      <w:proofErr w:type="gramEnd"/>
+      <w:r>
+        <w:rPr>
+          <w:rFonts w:ascii="Georgia" w:hAnsi="Georgia"/>
+          <w:lang w:val="en-GB"/>
+        </w:rPr>
+        <w:t>–418.</w:t>
       </w:r>
     </w:p>
     <w:p>
@@ -2062,6 +2316,7 @@
         </w:rPr>
         <w:t xml:space="preserve">Reinhard </w:t>
       </w:r>
+      <w:proofErr w:type="spellStart"/>
       <w:r>
         <w:rPr>
           <w:rFonts w:ascii="Georgia" w:hAnsi="Georgia"/>
@@ -2070,6 +2325,7 @@
         </w:rPr>
         <w:t>Madlener</w:t>
       </w:r>
+      <w:proofErr w:type="spellEnd"/>
       <w:r>
         <w:rPr>
           <w:rFonts w:ascii="Georgia" w:hAnsi="Georgia"/>
@@ -2089,7 +2345,23 @@
           <w:rFonts w:ascii="Georgia" w:hAnsi="Georgia"/>
           <w:lang w:val="en-GB"/>
         </w:rPr>
-        <w:t>irector of the Institute for Future Energy Consumer Needs and Behavior (FCN)</w:t>
+        <w:t xml:space="preserve">irector of the Institute for Future Energy Consumer Needs and </w:t>
+      </w:r>
+      <w:proofErr w:type="spellStart"/>
+      <w:r>
+        <w:rPr>
+          <w:rFonts w:ascii="Georgia" w:hAnsi="Georgia"/>
+          <w:lang w:val="en-GB"/>
+        </w:rPr>
+        <w:t>Behavior</w:t>
+      </w:r>
+      <w:proofErr w:type="spellEnd"/>
+      <w:r>
+        <w:rPr>
+          <w:rFonts w:ascii="Georgia" w:hAnsi="Georgia"/>
+          <w:lang w:val="en-GB"/>
+        </w:rPr>
+        <w:t xml:space="preserve"> (FCN)</w:t>
       </w:r>
       <w:r>
         <w:rPr>
@@ -2150,12 +2422,21 @@
           <w:lang w:val="en-GB"/>
         </w:rPr>
       </w:pPr>
-      <w:r>
-        <w:rPr>
-          <w:rFonts w:ascii="Georgia" w:hAnsi="Georgia"/>
-          <w:lang w:val="en-GB"/>
-        </w:rPr>
-        <w:t>Madlener R, Alcott B. Energy rebound and economic growth: A review of the main issues and research needs. Energy. 2009 Mar;34(3):370–6.</w:t>
+      <w:proofErr w:type="spellStart"/>
+      <w:r>
+        <w:rPr>
+          <w:rFonts w:ascii="Georgia" w:hAnsi="Georgia"/>
+          <w:lang w:val="en-GB"/>
+        </w:rPr>
+        <w:t>Madlener</w:t>
+      </w:r>
+      <w:proofErr w:type="spellEnd"/>
+      <w:r>
+        <w:rPr>
+          <w:rFonts w:ascii="Georgia" w:hAnsi="Georgia"/>
+          <w:lang w:val="en-GB"/>
+        </w:rPr>
+        <w:t xml:space="preserve"> R, Alcott B. Energy rebound and economic growth: A review of the main issues and research needs. Energy. 2009 Mar;34(3):370–6.</w:t>
       </w:r>
     </w:p>
     <w:p>
@@ -2171,12 +2452,53 @@
           <w:lang w:val="en-GB"/>
         </w:rPr>
       </w:pPr>
-      <w:r>
-        <w:rPr>
-          <w:rFonts w:ascii="Georgia" w:hAnsi="Georgia"/>
-          <w:lang w:val="en-GB"/>
-        </w:rPr>
-        <w:t xml:space="preserve">Madlener R, Turner K. After 35 Years of Economic Energy Rebound Research: Where do we stand ? In: Santar. 2016. 1–26 p. </w:t>
+      <w:proofErr w:type="spellStart"/>
+      <w:r>
+        <w:rPr>
+          <w:rFonts w:ascii="Georgia" w:hAnsi="Georgia"/>
+          <w:lang w:val="en-GB"/>
+        </w:rPr>
+        <w:t>Madlener</w:t>
+      </w:r>
+      <w:proofErr w:type="spellEnd"/>
+      <w:r>
+        <w:rPr>
+          <w:rFonts w:ascii="Georgia" w:hAnsi="Georgia"/>
+          <w:lang w:val="en-GB"/>
+        </w:rPr>
+        <w:t xml:space="preserve"> R, Turner K. After 35 Years of Economic Energy Rebound Research: Where do we </w:t>
+      </w:r>
+      <w:proofErr w:type="gramStart"/>
+      <w:r>
+        <w:rPr>
+          <w:rFonts w:ascii="Georgia" w:hAnsi="Georgia"/>
+          <w:lang w:val="en-GB"/>
+        </w:rPr>
+        <w:t>stand ?</w:t>
+      </w:r>
+      <w:proofErr w:type="gramEnd"/>
+      <w:r>
+        <w:rPr>
+          <w:rFonts w:ascii="Georgia" w:hAnsi="Georgia"/>
+          <w:lang w:val="en-GB"/>
+        </w:rPr>
+        <w:t xml:space="preserve"> In: </w:t>
+      </w:r>
+      <w:proofErr w:type="spellStart"/>
+      <w:r>
+        <w:rPr>
+          <w:rFonts w:ascii="Georgia" w:hAnsi="Georgia"/>
+          <w:lang w:val="en-GB"/>
+        </w:rPr>
+        <w:t>Santar</w:t>
+      </w:r>
+      <w:proofErr w:type="spellEnd"/>
+      <w:r>
+        <w:rPr>
+          <w:rFonts w:ascii="Georgia" w:hAnsi="Georgia"/>
+          <w:lang w:val="en-GB"/>
+        </w:rPr>
+        <w:t xml:space="preserve">. 2016. 1–26 p. </w:t>
       </w:r>
     </w:p>
     <w:p>
@@ -2197,7 +2519,39 @@
           <w:rFonts w:ascii="Georgia" w:hAnsi="Georgia"/>
           <w:lang w:val="en-GB"/>
         </w:rPr>
-        <w:t>Colmenares G, Löschel A, Madlener R. The rebound effect representation in climate and energy models. Environ Res Lett. 2020;15(123010):1–35.</w:t>
+        <w:t xml:space="preserve">Colmenares G, </w:t>
+      </w:r>
+      <w:proofErr w:type="spellStart"/>
+      <w:r>
+        <w:rPr>
+          <w:rFonts w:ascii="Georgia" w:hAnsi="Georgia"/>
+          <w:lang w:val="en-GB"/>
+        </w:rPr>
+        <w:t>Löschel</w:t>
+      </w:r>
+      <w:proofErr w:type="spellEnd"/>
+      <w:r>
+        <w:rPr>
+          <w:rFonts w:ascii="Georgia" w:hAnsi="Georgia"/>
+          <w:lang w:val="en-GB"/>
+        </w:rPr>
+        <w:t xml:space="preserve"> A, </w:t>
+      </w:r>
+      <w:proofErr w:type="spellStart"/>
+      <w:r>
+        <w:rPr>
+          <w:rFonts w:ascii="Georgia" w:hAnsi="Georgia"/>
+          <w:lang w:val="en-GB"/>
+        </w:rPr>
+        <w:t>Madlener</w:t>
+      </w:r>
+      <w:proofErr w:type="spellEnd"/>
+      <w:r>
+        <w:rPr>
+          <w:rFonts w:ascii="Georgia" w:hAnsi="Georgia"/>
+          <w:lang w:val="en-GB"/>
+        </w:rPr>
+        <w:t xml:space="preserve"> R. The rebound effect representation in climate and energy models. Environ Res Lett. 2020;15(123010):1–35.</w:t>
       </w:r>
       <w:r>
         <w:t xml:space="preserve"> </w:t>
@@ -2286,12 +2640,21 @@
         </w:rPr>
         <w:t xml:space="preserve">. </w:t>
       </w:r>
-      <w:r>
-        <w:rPr>
-          <w:rFonts w:ascii="Georgia" w:hAnsi="Georgia"/>
-          <w:lang w:val="en-GB"/>
-        </w:rPr>
-        <w:t>Dr. King has wide experience in energy and energy policy</w:t>
+      <w:proofErr w:type="spellStart"/>
+      <w:r>
+        <w:rPr>
+          <w:rFonts w:ascii="Georgia" w:hAnsi="Georgia"/>
+          <w:lang w:val="en-GB"/>
+        </w:rPr>
+        <w:t>Dr.</w:t>
+      </w:r>
+      <w:proofErr w:type="spellEnd"/>
+      <w:r>
+        <w:rPr>
+          <w:rFonts w:ascii="Georgia" w:hAnsi="Georgia"/>
+          <w:lang w:val="en-GB"/>
+        </w:rPr>
+        <w:t xml:space="preserve"> King has wide experience in energy and energy policy</w:t>
       </w:r>
       <w:r>
         <w:rPr>
@@ -2356,7 +2719,23 @@
           <w:rFonts w:ascii="Georgia" w:hAnsi="Georgia"/>
           <w:lang w:val="en-GB"/>
         </w:rPr>
-        <w:t xml:space="preserve">C. W. King. An integrated biophysical and economic modeling framework for long-term sustainability analysis: the HARMONEY model. </w:t>
+        <w:t xml:space="preserve">C. W. King. An integrated biophysical and economic </w:t>
+      </w:r>
+      <w:proofErr w:type="spellStart"/>
+      <w:r>
+        <w:rPr>
+          <w:rFonts w:ascii="Georgia" w:hAnsi="Georgia"/>
+          <w:lang w:val="en-GB"/>
+        </w:rPr>
+        <w:t>modeling</w:t>
+      </w:r>
+      <w:proofErr w:type="spellEnd"/>
+      <w:r>
+        <w:rPr>
+          <w:rFonts w:ascii="Georgia" w:hAnsi="Georgia"/>
+          <w:lang w:val="en-GB"/>
+        </w:rPr>
+        <w:t xml:space="preserve"> framework for long-term sustainability analysis: the HARMONEY model. </w:t>
       </w:r>
       <w:r>
         <w:rPr>
@@ -2372,7 +2751,23 @@
           <w:rFonts w:ascii="Georgia" w:hAnsi="Georgia"/>
           <w:lang w:val="en-GB"/>
         </w:rPr>
-        <w:t>, 169C(106464):1–21, 2020.</w:t>
+        <w:t>, 169</w:t>
+      </w:r>
+      <w:proofErr w:type="gramStart"/>
+      <w:r>
+        <w:rPr>
+          <w:rFonts w:ascii="Georgia" w:hAnsi="Georgia"/>
+          <w:lang w:val="en-GB"/>
+        </w:rPr>
+        <w:t>C(</w:t>
+      </w:r>
+      <w:proofErr w:type="gramEnd"/>
+      <w:r>
+        <w:rPr>
+          <w:rFonts w:ascii="Georgia" w:hAnsi="Georgia"/>
+          <w:lang w:val="en-GB"/>
+        </w:rPr>
+        <w:t>106464):1–21, 2020.</w:t>
       </w:r>
     </w:p>
     <w:p>
@@ -2412,6 +2807,17 @@
         </w:rPr>
         <w:tab/>
       </w:r>
+    </w:p>
+    <w:p>
+      <w:pPr>
+        <w:jc w:val="both"/>
+        <w:rPr>
+          <w:rFonts w:ascii="Georgia" w:hAnsi="Georgia"/>
+          <w:i/>
+          <w:iCs/>
+          <w:lang w:val="en-GB"/>
+        </w:rPr>
+      </w:pPr>
     </w:p>
     <w:p>
       <w:pPr>
@@ -2587,6 +2993,17 @@
         <w:jc w:val="both"/>
         <w:rPr>
           <w:rFonts w:ascii="Georgia" w:hAnsi="Georgia"/>
+          <w:i/>
+          <w:iCs/>
+          <w:lang w:val="en-GB"/>
+        </w:rPr>
+      </w:pPr>
+    </w:p>
+    <w:p>
+      <w:pPr>
+        <w:jc w:val="both"/>
+        <w:rPr>
+          <w:rFonts w:ascii="Georgia" w:hAnsi="Georgia"/>
           <w:lang w:val="en-GB"/>
         </w:rPr>
       </w:pPr>
@@ -2609,7 +3026,15 @@
           <w:rFonts w:ascii="Georgia" w:hAnsi="Georgia"/>
           <w:lang w:val="en-GB"/>
         </w:rPr>
-        <w:t xml:space="preserve">. First, we provide the R-code packages and links for the reader. Second, we will make available our excel-based example sheets in a University of Leeds data repository, which has a permanent </w:t>
+        <w:t xml:space="preserve">. First, we provide the R-code packages and links for the reader. Second, we will make available our excel-based </w:t>
+      </w:r>
+      <w:r>
+        <w:rPr>
+          <w:rFonts w:ascii="Georgia" w:hAnsi="Georgia"/>
+          <w:lang w:val="en-GB"/>
+        </w:rPr>
+        <w:lastRenderedPageBreak/>
+        <w:t xml:space="preserve">example sheets in a University of Leeds data repository, which has a permanent </w:t>
       </w:r>
       <w:r>
         <w:rPr>
@@ -2653,33 +3078,6 @@
         </w:rPr>
         <w:t>encourage its use and aid replicability.</w:t>
       </w:r>
-    </w:p>
-    <w:p>
-      <w:pPr>
-        <w:jc w:val="both"/>
-        <w:rPr>
-          <w:rFonts w:ascii="Georgia" w:hAnsi="Georgia"/>
-          <w:lang w:val="en-GB"/>
-        </w:rPr>
-      </w:pPr>
-    </w:p>
-    <w:p>
-      <w:pPr>
-        <w:jc w:val="both"/>
-        <w:rPr>
-          <w:rFonts w:ascii="Georgia" w:hAnsi="Georgia"/>
-          <w:lang w:val="en-GB"/>
-        </w:rPr>
-      </w:pPr>
-    </w:p>
-    <w:p>
-      <w:pPr>
-        <w:jc w:val="both"/>
-        <w:rPr>
-          <w:rFonts w:ascii="Georgia" w:hAnsi="Georgia"/>
-          <w:lang w:val="en-GB"/>
-        </w:rPr>
-      </w:pPr>
     </w:p>
     <w:p>
       <w:pPr>

</xml_diff>